<commit_message>
update the document with Per-App VE image
</commit_message>
<xml_diff>
--- a/docs/F5QuickStartGuideOct2018.docx
+++ b/docs/F5QuickStartGuideOct2018.docx
@@ -1,6 +1,6 @@
 
 <file path=word/document.xml><?xml version="1.0" encoding="utf-8"?>
-<w:document xmlns:wpc="http://schemas.microsoft.com/office/word/2010/wordprocessingCanvas" xmlns:mo="http://schemas.microsoft.com/office/mac/office/2008/main" xmlns:mc="http://schemas.openxmlformats.org/markup-compatibility/2006" xmlns:mv="urn:schemas-microsoft-com:mac:vml" xmlns:o="urn:schemas-microsoft-com:office:office" xmlns:r="http://schemas.openxmlformats.org/officeDocument/2006/relationships" xmlns:m="http://schemas.openxmlformats.org/officeDocument/2006/math" xmlns:v="urn:schemas-microsoft-com:vml" xmlns:wp14="http://schemas.microsoft.com/office/word/2010/wordprocessingDrawing" xmlns:wp="http://schemas.openxmlformats.org/drawingml/2006/wordprocessingDrawing" xmlns:w10="urn:schemas-microsoft-com:office:word" xmlns:w="http://schemas.openxmlformats.org/wordprocessingml/2006/main" xmlns:w14="http://schemas.microsoft.com/office/word/2010/wordml" xmlns:w15="http://schemas.microsoft.com/office/word/2012/wordml" xmlns:wpg="http://schemas.microsoft.com/office/word/2010/wordprocessingGroup" xmlns:wpi="http://schemas.microsoft.com/office/word/2010/wordprocessingInk" xmlns:wne="http://schemas.microsoft.com/office/word/2006/wordml" xmlns:wps="http://schemas.microsoft.com/office/word/2010/wordprocessingShape" mc:Ignorable="w14 w15 wp14">
+<w:document xmlns:wpc="http://schemas.microsoft.com/office/word/2010/wordprocessingCanvas" xmlns:cx="http://schemas.microsoft.com/office/drawing/2014/chartex" xmlns:cx1="http://schemas.microsoft.com/office/drawing/2015/9/8/chartex" xmlns:cx2="http://schemas.microsoft.com/office/drawing/2015/10/21/chartex" xmlns:cx3="http://schemas.microsoft.com/office/drawing/2016/5/9/chartex" xmlns:cx4="http://schemas.microsoft.com/office/drawing/2016/5/10/chartex" xmlns:cx5="http://schemas.microsoft.com/office/drawing/2016/5/11/chartex" xmlns:cx6="http://schemas.microsoft.com/office/drawing/2016/5/12/chartex" xmlns:cx7="http://schemas.microsoft.com/office/drawing/2016/5/13/chartex" xmlns:cx8="http://schemas.microsoft.com/office/drawing/2016/5/14/chartex" xmlns:mc="http://schemas.openxmlformats.org/markup-compatibility/2006" xmlns:aink="http://schemas.microsoft.com/office/drawing/2016/ink" xmlns:am3d="http://schemas.microsoft.com/office/drawing/2017/model3d" xmlns:o="urn:schemas-microsoft-com:office:office" xmlns:r="http://schemas.openxmlformats.org/officeDocument/2006/relationships" xmlns:m="http://schemas.openxmlformats.org/officeDocument/2006/math" xmlns:v="urn:schemas-microsoft-com:vml" xmlns:wp14="http://schemas.microsoft.com/office/word/2010/wordprocessingDrawing" xmlns:wp="http://schemas.openxmlformats.org/drawingml/2006/wordprocessingDrawing" xmlns:w10="urn:schemas-microsoft-com:office:word" xmlns:w="http://schemas.openxmlformats.org/wordprocessingml/2006/main" xmlns:w14="http://schemas.microsoft.com/office/word/2010/wordml" xmlns:w15="http://schemas.microsoft.com/office/word/2012/wordml" xmlns:w16cid="http://schemas.microsoft.com/office/word/2016/wordml/cid" xmlns:w16se="http://schemas.microsoft.com/office/word/2015/wordml/symex" xmlns:wpg="http://schemas.microsoft.com/office/word/2010/wordprocessingGroup" xmlns:wpi="http://schemas.microsoft.com/office/word/2010/wordprocessingInk" xmlns:wne="http://schemas.microsoft.com/office/word/2006/wordml" xmlns:wps="http://schemas.microsoft.com/office/word/2010/wordprocessingShape" mc:Ignorable="w14 w15 w16se w16cid wp14">
   <w:body>
     <w:p>
       <w:pPr>
@@ -27,7 +27,7 @@
         <w:pStyle w:val="Date"/>
       </w:pPr>
       <w:r>
-        <w:t>July</w:t>
+        <w:t>October</w:t>
       </w:r>
       <w:r>
         <w:t xml:space="preserve"> 201</w:t>
@@ -35,6 +35,8 @@
       <w:r>
         <w:t>8</w:t>
       </w:r>
+      <w:bookmarkStart w:id="0" w:name="_GoBack"/>
+      <w:bookmarkEnd w:id="0"/>
     </w:p>
     <w:p>
       <w:pPr>
@@ -1579,11 +1581,11 @@
       <w:pPr>
         <w:pStyle w:val="Heading2"/>
       </w:pPr>
-      <w:bookmarkStart w:id="0" w:name="_Toc513535127"/>
+      <w:bookmarkStart w:id="1" w:name="_Toc513535127"/>
       <w:r>
         <w:t>Overview</w:t>
       </w:r>
-      <w:bookmarkEnd w:id="0"/>
+      <w:bookmarkEnd w:id="1"/>
     </w:p>
     <w:p>
       <w:pPr>
@@ -1666,7 +1668,7 @@
           <w:color w:val="333333"/>
         </w:rPr>
       </w:pPr>
-      <w:bookmarkStart w:id="1" w:name="_Toc481076926"/>
+      <w:bookmarkStart w:id="2" w:name="_Toc481076926"/>
       <w:r>
         <w:rPr>
           <w:rFonts w:cs="Helvetica"/>
@@ -1735,7 +1737,7 @@
       <w:pPr>
         <w:pStyle w:val="Heading3"/>
       </w:pPr>
-      <w:bookmarkStart w:id="2" w:name="_Toc513535128"/>
+      <w:bookmarkStart w:id="3" w:name="_Toc513535128"/>
       <w:r>
         <w:t>BIG-IP VE</w:t>
       </w:r>
@@ -1745,8 +1747,8 @@
       <w:r>
         <w:t>on AWS</w:t>
       </w:r>
-      <w:bookmarkEnd w:id="1"/>
       <w:bookmarkEnd w:id="2"/>
+      <w:bookmarkEnd w:id="3"/>
     </w:p>
     <w:p>
       <w:r>
@@ -1955,13 +1957,13 @@
       <w:pPr>
         <w:pStyle w:val="Heading3"/>
       </w:pPr>
-      <w:bookmarkStart w:id="3" w:name="_Toc466884484"/>
-      <w:bookmarkStart w:id="4" w:name="_Toc513535129"/>
+      <w:bookmarkStart w:id="4" w:name="_Toc466884484"/>
+      <w:bookmarkStart w:id="5" w:name="_Toc513535129"/>
       <w:r>
         <w:t>Costs and Licenses</w:t>
       </w:r>
-      <w:bookmarkEnd w:id="3"/>
       <w:bookmarkEnd w:id="4"/>
+      <w:bookmarkEnd w:id="5"/>
     </w:p>
     <w:p>
       <w:r>
@@ -2011,12 +2013,7 @@
         </w:numPr>
       </w:pPr>
       <w:r>
-        <w:t>PAYG (Pay As You</w:t>
-      </w:r>
-      <w:bookmarkStart w:id="5" w:name="_GoBack"/>
-      <w:bookmarkEnd w:id="5"/>
-      <w:r>
-        <w:t xml:space="preserve"> Go)</w:t>
+        <w:t>PAYG (Pay As You Go)</w:t>
       </w:r>
       <w:r>
         <w:t xml:space="preserve"> </w:t>
@@ -2045,27 +2042,27 @@
       <w:r>
         <w:t xml:space="preserve">hroughput (25 </w:t>
       </w:r>
-      <w:r>
-        <w:t>Mbps, 200 Mbps, 1</w:t>
+      <w:proofErr w:type="spellStart"/>
+      <w:r>
+        <w:t>Mbps</w:t>
+      </w:r>
+      <w:proofErr w:type="spellEnd"/>
+      <w:r>
+        <w:t xml:space="preserve">, 200 </w:t>
+      </w:r>
+      <w:proofErr w:type="spellStart"/>
+      <w:r>
+        <w:t>Mbps</w:t>
+      </w:r>
+      <w:proofErr w:type="spellEnd"/>
+      <w:r>
+        <w:t>, 1</w:t>
       </w:r>
       <w:r>
         <w:t xml:space="preserve"> </w:t>
       </w:r>
-      <w:proofErr w:type="spellStart"/>
-      <w:r>
-        <w:t>Gbps</w:t>
-      </w:r>
-      <w:proofErr w:type="spellEnd"/>
-      <w:r>
-        <w:t xml:space="preserve">, 5 </w:t>
-      </w:r>
-      <w:proofErr w:type="spellStart"/>
-      <w:r>
-        <w:t>Gbps</w:t>
-      </w:r>
-      <w:proofErr w:type="spellEnd"/>
-      <w:r>
-        <w:t xml:space="preserve">). </w:t>
+      <w:r>
+        <w:t xml:space="preserve">Gbps, 5 Gbps). </w:t>
       </w:r>
     </w:p>
     <w:p>
@@ -2108,7 +2105,21 @@
           <w:i/>
           <w:sz w:val="22"/>
         </w:rPr>
-        <w:t xml:space="preserve">5000Mbps, you need to select an instance size of XXXXX or larger. </w:t>
+        <w:t xml:space="preserve">5000Mbps, you need to </w:t>
+      </w:r>
+      <w:r>
+        <w:rPr>
+          <w:i/>
+          <w:sz w:val="22"/>
+        </w:rPr>
+        <w:t>select an instance size of c4.8xlarge</w:t>
+      </w:r>
+      <w:r>
+        <w:rPr>
+          <w:i/>
+          <w:sz w:val="22"/>
+        </w:rPr>
+        <w:t xml:space="preserve"> or larger. </w:t>
       </w:r>
     </w:p>
     <w:p>
@@ -2129,7 +2140,13 @@
         <w:t>,</w:t>
       </w:r>
       <w:r>
-        <w:t xml:space="preserve"> and Best)</w:t>
+        <w:t xml:space="preserve"> Best</w:t>
+      </w:r>
+      <w:r>
+        <w:t xml:space="preserve"> or Per-App LTM</w:t>
+      </w:r>
+      <w:r>
+        <w:t>)</w:t>
       </w:r>
       <w:r>
         <w:t xml:space="preserve">. See </w:t>
@@ -2139,9 +2156,12 @@
           <w:rPr>
             <w:rStyle w:val="Hyperlink"/>
           </w:rPr>
-          <w:t>K14826: Good, Better, Best license options and provisioning</w:t>
+          <w:t>K14810: Overview of BIG-IP VE license and throughput limits</w:t>
         </w:r>
       </w:hyperlink>
+      <w:r>
+        <w:t xml:space="preserve"> </w:t>
+      </w:r>
     </w:p>
     <w:p/>
     <w:p>
@@ -2201,6 +2221,7 @@
         <w:t>loud.</w:t>
       </w:r>
     </w:p>
+    <w:p/>
     <w:p>
       <w:pPr>
         <w:jc w:val="center"/>
@@ -2211,10 +2232,10 @@
         </w:rPr>
         <w:lastRenderedPageBreak/>
         <w:drawing>
-          <wp:inline distT="0" distB="0" distL="0" distR="0" wp14:anchorId="25C88AA1" wp14:editId="19179204">
-            <wp:extent cx="6172200" cy="5299848"/>
-            <wp:effectExtent l="0" t="0" r="0" b="8890"/>
-            <wp:docPr id="9" name="Picture 9"/>
+          <wp:inline distT="0" distB="0" distL="0" distR="0" wp14:anchorId="0E8E8F5A" wp14:editId="46CB4D0B">
+            <wp:extent cx="6172200" cy="5302250"/>
+            <wp:effectExtent l="0" t="0" r="0" b="6350"/>
+            <wp:docPr id="8" name="Picture 8"/>
             <wp:cNvGraphicFramePr>
               <a:graphicFrameLocks xmlns:a="http://schemas.openxmlformats.org/drawingml/2006/main" noChangeAspect="1"/>
             </wp:cNvGraphicFramePr>
@@ -2222,7 +2243,7 @@
               <a:graphicData uri="http://schemas.openxmlformats.org/drawingml/2006/picture">
                 <pic:pic xmlns:pic="http://schemas.openxmlformats.org/drawingml/2006/picture">
                   <pic:nvPicPr>
-                    <pic:cNvPr id="9" name="QuickStartArchitectureDiagram.jpg"/>
+                    <pic:cNvPr id="8" name="QuickStartArchitectureDiagram.jpg"/>
                     <pic:cNvPicPr/>
                   </pic:nvPicPr>
                   <pic:blipFill>
@@ -2240,7 +2261,7 @@
                   <pic:spPr>
                     <a:xfrm>
                       <a:off x="0" y="0"/>
-                      <a:ext cx="6172200" cy="5299848"/>
+                      <a:ext cx="6172200" cy="5302250"/>
                     </a:xfrm>
                     <a:prstGeom prst="rect">
                       <a:avLst/>
@@ -3238,7 +3259,7 @@
       <w:r>
         <w:t xml:space="preserve"> if you already have an existing deployment that uses this instance type, and you think you might exceed the </w:t>
       </w:r>
-      <w:hyperlink r:id="rId28" w:history="1">
+      <w:hyperlink r:id="rId29" w:history="1">
         <w:r>
           <w:rPr>
             <w:rStyle w:val="Hyperlink"/>
@@ -3291,7 +3312,7 @@
       <w:r>
         <w:t xml:space="preserve">Log in to the AWS Marketplace at </w:t>
       </w:r>
-      <w:hyperlink r:id="rId29" w:history="1">
+      <w:hyperlink r:id="rId30" w:history="1">
         <w:r>
           <w:rPr>
             <w:rStyle w:val="Hyperlink"/>
@@ -3314,13 +3335,57 @@
       </w:pPr>
       <w:r>
         <w:lastRenderedPageBreak/>
-        <w:t xml:space="preserve">Open the page for </w:t>
+        <w:t>Open the page for</w:t>
+      </w:r>
+      <w:r>
+        <w:t xml:space="preserve"> </w:t>
+      </w:r>
+      <w:r>
+        <w:t xml:space="preserve"> </w:t>
       </w:r>
       <w:r>
         <w:rPr>
           <w:b/>
         </w:rPr>
-        <w:t>F5 BIG-IP Virtual Edition – GOOD – (Hourly, 25 Mbps)</w:t>
+        <w:t>F5 BIG-IP Virtual Edition – Per</w:t>
+      </w:r>
+      <w:r>
+        <w:rPr>
+          <w:b/>
+        </w:rPr>
+        <w:t>-App</w:t>
+      </w:r>
+      <w:r>
+        <w:rPr>
+          <w:b/>
+        </w:rPr>
+        <w:t xml:space="preserve"> </w:t>
+      </w:r>
+      <w:r>
+        <w:rPr>
+          <w:b/>
+        </w:rPr>
+        <w:t>LTM – (PAYG</w:t>
+      </w:r>
+      <w:r>
+        <w:rPr>
+          <w:b/>
+        </w:rPr>
+        <w:t xml:space="preserve">, 25 </w:t>
+      </w:r>
+      <w:proofErr w:type="spellStart"/>
+      <w:r>
+        <w:rPr>
+          <w:b/>
+        </w:rPr>
+        <w:t>Mbps</w:t>
+      </w:r>
+      <w:proofErr w:type="spellEnd"/>
+      <w:r>
+        <w:rPr>
+          <w:b/>
+        </w:rPr>
+        <w:t>)</w:t>
       </w:r>
       <w:r>
         <w:t xml:space="preserve">, </w:t>
@@ -3367,7 +3432,7 @@
       <w:r>
         <w:t xml:space="preserve"> option to launch the AMI into your account on Amazon EC2. This involves accepting the terms of the license agreement and receiving confirmation email. For detailed instructions, see the </w:t>
       </w:r>
-      <w:hyperlink r:id="rId30" w:tgtFrame="_blank" w:history="1">
+      <w:hyperlink r:id="rId31" w:tgtFrame="_blank" w:history="1">
         <w:r>
           <w:rPr>
             <w:rStyle w:val="Hyperlink"/>
@@ -3391,7 +3456,7 @@
         <w:rPr>
           <w:b/>
         </w:rPr>
-        <w:t>Good</w:t>
+        <w:t>PerAppVeLTM</w:t>
       </w:r>
       <w:r>
         <w:rPr>
@@ -3435,7 +3500,10 @@
         <w:t xml:space="preserve">an instance size of </w:t>
       </w:r>
       <w:r>
-        <w:t xml:space="preserve">XXXXX or larger. </w:t>
+        <w:t>c4.8xLarge</w:t>
+      </w:r>
+      <w:r>
+        <w:t xml:space="preserve"> or larger. </w:t>
       </w:r>
     </w:p>
     <w:p>
@@ -3638,7 +3706,7 @@
                                       </w14:props3d>
                                     </w:rPr>
                                   </w:pPr>
-                                  <w:hyperlink r:id="rId31" w:anchor="cstack=sn%7EOracle-Database%7Cturl%7Ehttps://s3.amazonaws.com/quickstart-reference/" w:history="1">
+                                  <w:hyperlink r:id="rId32" w:anchor="cstack=sn%7EOracle-Database%7Cturl%7Ehttps://s3.amazonaws.com/quickstart-reference/" w:history="1">
                                     <w:r>
                                       <w:rPr>
                                         <w:rStyle w:val="Hyperlink"/>
@@ -3673,7 +3741,7 @@
                 </mc:Choice>
                 <mc:Fallback>
                   <w:pict>
-                    <v:roundrect w14:anchorId="571665F8" id="AutoShape_x0020_2" o:spid="_x0000_s1026" style="position:absolute;left:0;text-align:left;margin-left:62.75pt;margin-top:8.95pt;width:29.5pt;height:110.15pt;rotation:90;z-index:251788288;visibility:visible;mso-wrap-style:square;mso-width-percent:0;mso-height-percent:0;mso-wrap-distance-left:10.8pt;mso-wrap-distance-top:0;mso-wrap-distance-right:10.8pt;mso-wrap-distance-bottom:0;mso-position-horizontal:absolute;mso-position-horizontal-relative:margin;mso-position-vertical:absolute;mso-position-vertical-relative:margin;mso-width-percent:0;mso-height-percent:0;mso-width-relative:margin;mso-height-relative:margin;v-text-anchor:middle" arcsize="8541f" o:gfxdata="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" o:allowincell="f" o:allowoverlap="f" fillcolor="#007cbc" stroked="f">
+                    <v:roundrect w14:anchorId="571665F8" id="AutoShape 2" o:spid="_x0000_s1026" style="position:absolute;left:0;text-align:left;margin-left:62.75pt;margin-top:8.95pt;width:29.5pt;height:110.15pt;rotation:90;z-index:251788288;visibility:visible;mso-wrap-style:square;mso-width-percent:0;mso-height-percent:0;mso-wrap-distance-left:10.8pt;mso-wrap-distance-top:0;mso-wrap-distance-right:10.8pt;mso-wrap-distance-bottom:0;mso-position-horizontal:absolute;mso-position-horizontal-relative:margin;mso-position-vertical:absolute;mso-position-vertical-relative:margin;mso-width-percent:0;mso-height-percent:0;mso-width-relative:margin;mso-height-relative:margin;v-text-anchor:middle" arcsize="8541f" o:gfxdata="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" o:allowincell="f" o:allowoverlap="f" fillcolor="#007cbc" stroked="f">
                       <v:textbox inset="5.76pt,2.16pt,5.76pt,2.16pt">
                         <w:txbxContent>
                           <w:p>
@@ -3692,7 +3760,7 @@
                                 </w14:props3d>
                               </w:rPr>
                             </w:pPr>
-                            <w:hyperlink r:id="rId32" w:anchor="cstack=sn%7EOracle-Database%7Cturl%7Ehttps://s3.amazonaws.com/quickstart-reference/" w:history="1">
+                            <w:hyperlink r:id="rId33" w:anchor="cstack=sn%7EOracle-Database%7Cturl%7Ehttps://s3.amazonaws.com/quickstart-reference/" w:history="1">
                               <w:r>
                                 <w:rPr>
                                   <w:rStyle w:val="Hyperlink"/>
@@ -3819,7 +3887,7 @@
                                       </w14:props3d>
                                     </w:rPr>
                                   </w:pPr>
-                                  <w:hyperlink r:id="rId33" w:anchor="cstack=sn%7EOracle-Database%7Cturl%7Ehttps://s3.amazonaws.com/quickstart-reference/" w:history="1">
+                                  <w:hyperlink r:id="rId34" w:anchor="cstack=sn%7EOracle-Database%7Cturl%7Ehttps://s3.amazonaws.com/quickstart-reference/" w:history="1">
                                     <w:r>
                                       <w:rPr>
                                         <w:rStyle w:val="Hyperlink"/>
@@ -3854,7 +3922,7 @@
                 </mc:Choice>
                 <mc:Fallback>
                   <w:pict>
-                    <v:roundrect w14:anchorId="2D1F248F" id="_x0000_s1027" style="position:absolute;left:0;text-align:left;margin-left:59.75pt;margin-top:8.75pt;width:29.5pt;height:110.15pt;rotation:90;z-index:251789312;visibility:visible;mso-wrap-style:square;mso-width-percent:0;mso-height-percent:0;mso-wrap-distance-left:10.8pt;mso-wrap-distance-top:0;mso-wrap-distance-right:10.8pt;mso-wrap-distance-bottom:0;mso-position-horizontal:absolute;mso-position-horizontal-relative:margin;mso-position-vertical:absolute;mso-position-vertical-relative:margin;mso-width-percent:0;mso-height-percent:0;mso-width-relative:margin;mso-height-relative:margin;v-text-anchor:middle" arcsize="8541f" o:gfxdata="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" o:allowincell="f" o:allowoverlap="f" fillcolor="#007cbc" stroked="f">
+                    <v:roundrect w14:anchorId="2D1F248F" id="_x0000_s1027" style="position:absolute;left:0;text-align:left;margin-left:59.75pt;margin-top:8.75pt;width:29.5pt;height:110.15pt;rotation:90;z-index:251789312;visibility:visible;mso-wrap-style:square;mso-width-percent:0;mso-height-percent:0;mso-wrap-distance-left:10.8pt;mso-wrap-distance-top:0;mso-wrap-distance-right:10.8pt;mso-wrap-distance-bottom:0;mso-position-horizontal:absolute;mso-position-horizontal-relative:margin;mso-position-vertical:absolute;mso-position-vertical-relative:margin;mso-width-percent:0;mso-height-percent:0;mso-width-relative:margin;mso-height-relative:margin;v-text-anchor:middle" arcsize="8541f" o:gfxdata="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" o:allowincell="f" o:allowoverlap="f" fillcolor="#007cbc" stroked="f">
                       <v:textbox inset="5.76pt,2.16pt,5.76pt,2.16pt">
                         <w:txbxContent>
                           <w:p>
@@ -3873,7 +3941,7 @@
                                 </w14:props3d>
                               </w:rPr>
                             </w:pPr>
-                            <w:hyperlink r:id="rId34" w:anchor="cstack=sn%7EOracle-Database%7Cturl%7Ehttps://s3.amazonaws.com/quickstart-reference/" w:history="1">
+                            <w:hyperlink r:id="rId35" w:anchor="cstack=sn%7EOracle-Database%7Cturl%7Ehttps://s3.amazonaws.com/quickstart-reference/" w:history="1">
                               <w:r>
                                 <w:rPr>
                                   <w:rStyle w:val="Hyperlink"/>
@@ -3959,7 +4027,7 @@
       <w:r>
         <w:t xml:space="preserve"> into an existing VPC, make sure that your VPC has two private subnets in different Availability Zones for the database instances. These subnets require </w:t>
       </w:r>
-      <w:hyperlink r:id="rId35" w:tgtFrame="_blank" w:history="1">
+      <w:hyperlink r:id="rId36" w:tgtFrame="_blank" w:history="1">
         <w:r>
           <w:rPr>
             <w:rStyle w:val="Hyperlink"/>
@@ -3982,7 +4050,7 @@
       <w:r>
         <w:t xml:space="preserve">also need the domain name option configured in the DHCP options as explained in the </w:t>
       </w:r>
-      <w:hyperlink r:id="rId36" w:tgtFrame="_blank" w:history="1">
+      <w:hyperlink r:id="rId37" w:tgtFrame="_blank" w:history="1">
         <w:r>
           <w:rPr>
             <w:rStyle w:val="Hyperlink"/>
@@ -4313,7 +4381,7 @@
           <w:szCs w:val="22"/>
         </w:rPr>
       </w:pPr>
-      <w:hyperlink r:id="rId37" w:history="1">
+      <w:hyperlink r:id="rId38" w:history="1">
         <w:r>
           <w:rPr>
             <w:rStyle w:val="Hyperlink"/>
@@ -4361,6 +4429,8 @@
         </w:rPr>
         <w:t xml:space="preserve"> similar functionality in your CloudFormation templates.</w:t>
       </w:r>
+      <w:commentRangeStart w:id="25"/>
+      <w:commentRangeEnd w:id="25"/>
       <w:r>
         <w:rPr>
           <w:rStyle w:val="CommentReference"/>
@@ -5324,7 +5394,7 @@
               </w:rPr>
               <w:t xml:space="preserve">The </w:t>
             </w:r>
-            <w:hyperlink r:id="rId38" w:history="1">
+            <w:hyperlink r:id="rId39" w:history="1">
               <w:r>
                 <w:rPr>
                   <w:rStyle w:val="Hyperlink"/>
@@ -5437,7 +5507,7 @@
           <w:rStyle w:val="Hyperlink"/>
         </w:rPr>
       </w:pPr>
-      <w:hyperlink r:id="rId39" w:history="1">
+      <w:hyperlink r:id="rId40" w:history="1">
         <w:r>
           <w:rPr>
             <w:rStyle w:val="Hyperlink"/>
@@ -5488,6 +5558,8 @@
         </w:rPr>
         <w:t>&gt;</w:t>
       </w:r>
+      <w:commentRangeStart w:id="26"/>
+      <w:commentRangeEnd w:id="26"/>
       <w:r>
         <w:rPr>
           <w:rStyle w:val="CommentReference"/>
@@ -6045,7 +6117,7 @@
       <w:r>
         <w:t xml:space="preserve"> page, you can </w:t>
       </w:r>
-      <w:hyperlink r:id="rId40" w:history="1">
+      <w:hyperlink r:id="rId41" w:history="1">
         <w:r>
           <w:rPr>
             <w:rStyle w:val="Hyperlink"/>
@@ -6062,7 +6134,7 @@
       <w:r>
         <w:t xml:space="preserve"> and </w:t>
       </w:r>
-      <w:hyperlink r:id="rId41" w:history="1">
+      <w:hyperlink r:id="rId42" w:history="1">
         <w:r>
           <w:rPr>
             <w:rStyle w:val="Hyperlink"/>
@@ -6229,6 +6301,8 @@
       <w:r>
         <w:t>.</w:t>
       </w:r>
+      <w:commentRangeStart w:id="27"/>
+      <w:commentRangeEnd w:id="27"/>
       <w:r>
         <w:rPr>
           <w:rStyle w:val="CommentReference"/>
@@ -6310,18 +6384,10 @@
         <w:t>WebApp1 and WebApp2</w:t>
       </w:r>
       <w:r>
-        <w:t xml:space="preserve"> </w:t>
-      </w:r>
-      <w:proofErr w:type="gramStart"/>
-      <w:r>
-        <w:t xml:space="preserve">for </w:t>
-      </w:r>
-      <w:r>
-        <w:t>.</w:t>
-      </w:r>
-      <w:proofErr w:type="gramEnd"/>
-      <w:r>
-        <w:t xml:space="preserve"> They are differentiated by the background color and "version" of the application.</w:t>
+        <w:t xml:space="preserve"> for </w:t>
+      </w:r>
+      <w:r>
+        <w:t>. They are differentiated by the background color and "version" of the application.</w:t>
       </w:r>
     </w:p>
     <w:p>
@@ -6380,7 +6446,7 @@
                     <pic:cNvPicPr/>
                   </pic:nvPicPr>
                   <pic:blipFill>
-                    <a:blip r:embed="rId42">
+                    <a:blip r:embed="rId43">
                       <a:extLst>
                         <a:ext uri="{28A0092B-C50C-407E-A947-70E740481C1C}">
                           <a14:useLocalDpi xmlns:a14="http://schemas.microsoft.com/office/drawing/2010/main" val="0"/>
@@ -6500,7 +6566,7 @@
                     <pic:cNvPicPr/>
                   </pic:nvPicPr>
                   <pic:blipFill>
-                    <a:blip r:embed="rId43">
+                    <a:blip r:embed="rId44">
                       <a:extLst>
                         <a:ext uri="{28A0092B-C50C-407E-A947-70E740481C1C}">
                           <a14:useLocalDpi xmlns:a14="http://schemas.microsoft.com/office/drawing/2010/main" val="0"/>
@@ -6558,13 +6624,8 @@
       <w:r>
         <w:t xml:space="preserve">master </w:t>
       </w:r>
-      <w:proofErr w:type="spellStart"/>
-      <w:r>
-        <w:t>CloudFormation</w:t>
-      </w:r>
-      <w:proofErr w:type="spellEnd"/>
-      <w:r>
-        <w:t xml:space="preserve"> stack status shows “CREATE_COMPLETE” for all </w:t>
+      <w:r>
+        <w:t xml:space="preserve">CloudFormation stack status shows “CREATE_COMPLETE” for all </w:t>
       </w:r>
       <w:r>
         <w:t xml:space="preserve">of </w:t>
@@ -6652,7 +6713,7 @@
                     <pic:cNvPicPr/>
                   </pic:nvPicPr>
                   <pic:blipFill>
-                    <a:blip r:embed="rId44">
+                    <a:blip r:embed="rId45">
                       <a:extLst>
                         <a:ext uri="{28A0092B-C50C-407E-A947-70E740481C1C}">
                           <a14:useLocalDpi xmlns:a14="http://schemas.microsoft.com/office/drawing/2010/main" val="0"/>
@@ -6777,7 +6838,7 @@
                     <pic:cNvPicPr/>
                   </pic:nvPicPr>
                   <pic:blipFill>
-                    <a:blip r:embed="rId45">
+                    <a:blip r:embed="rId46">
                       <a:extLst>
                         <a:ext uri="{28A0092B-C50C-407E-A947-70E740481C1C}">
                           <a14:useLocalDpi xmlns:a14="http://schemas.microsoft.com/office/drawing/2010/main" val="0"/>
@@ -6841,7 +6902,7 @@
                     <pic:cNvPicPr/>
                   </pic:nvPicPr>
                   <pic:blipFill>
-                    <a:blip r:embed="rId46" cstate="print">
+                    <a:blip r:embed="rId47" cstate="print">
                       <a:extLst>
                         <a:ext uri="{28A0092B-C50C-407E-A947-70E740481C1C}">
                           <a14:useLocalDpi xmlns:a14="http://schemas.microsoft.com/office/drawing/2010/main" val="0"/>
@@ -7072,10 +7133,7 @@
         <w:t xml:space="preserve"> Similarly, </w:t>
       </w:r>
       <w:r>
-        <w:t>g</w:t>
-      </w:r>
-      <w:r>
-        <w:t xml:space="preserve">o to the master stack’s Output tab and find the value of </w:t>
+        <w:t xml:space="preserve">go to the master stack’s Output tab and find the value of </w:t>
       </w:r>
       <w:proofErr w:type="spellStart"/>
       <w:r>
@@ -7083,10 +7141,7 @@
       </w:r>
       <w:proofErr w:type="spellEnd"/>
       <w:r>
-        <w:t xml:space="preserve">. </w:t>
-      </w:r>
-      <w:r>
-        <w:t>Then go to AutoEC2 Console "Auto Scaling Groups" Page and select the auto scaling group that filters out when that value or “</w:t>
+        <w:t>. Then go to AutoEC2 Console "Auto Scaling Groups" Page and select the auto scaling group that filters out when that value or “</w:t>
       </w:r>
       <w:proofErr w:type="spellStart"/>
       <w:r>
@@ -7094,10 +7149,7 @@
       </w:r>
       <w:proofErr w:type="spellEnd"/>
       <w:r>
-        <w:t>” is entered in the filter bar</w:t>
-      </w:r>
-      <w:r>
-        <w:t xml:space="preserve">. </w:t>
+        <w:t xml:space="preserve">” is entered in the filter bar. </w:t>
       </w:r>
     </w:p>
     <w:p>
@@ -7106,16 +7158,7 @@
         <w:ind w:left="360"/>
       </w:pPr>
       <w:r>
-        <w:t>Click on the Auto Scaling Group's "Instance</w:t>
-      </w:r>
-      <w:r>
-        <w:t>s" tab and click on the</w:t>
-      </w:r>
-      <w:r>
-        <w:t xml:space="preserve"> instance-id</w:t>
-      </w:r>
-      <w:r>
-        <w:t xml:space="preserve"> with </w:t>
+        <w:t xml:space="preserve">Click on the Auto Scaling Group's "Instances" tab and click on the instance-id with </w:t>
       </w:r>
       <w:r>
         <w:rPr>
@@ -7124,16 +7167,7 @@
         <w:t>Scale-In Protection</w:t>
       </w:r>
       <w:r>
-        <w:t xml:space="preserve"> enabled</w:t>
-      </w:r>
-      <w:r>
-        <w:t>. Note the "IPv4 P</w:t>
-      </w:r>
-      <w:r>
-        <w:t>rivate</w:t>
-      </w:r>
-      <w:r>
-        <w:t xml:space="preserve"> IP" in the "Description" Tab of that instance. You will need it to construct the </w:t>
+        <w:t xml:space="preserve"> enabled. Note the "IPv4 Private IP" in the "Description" Tab of that instance. You will need it to construct the </w:t>
       </w:r>
       <w:proofErr w:type="spellStart"/>
       <w:r>
@@ -7224,7 +7258,7 @@
               </wp:anchor>
             </w:drawing>
           </mc:Choice>
-          <mc:Fallback xmlns:w16se="http://schemas.microsoft.com/office/word/2015/wordml/symex" xmlns:w16cid="http://schemas.microsoft.com/office/word/2016/wordml/cid" xmlns:am3d="http://schemas.microsoft.com/office/drawing/2017/model3d" xmlns:aink="http://schemas.microsoft.com/office/drawing/2016/ink" xmlns:cx8="http://schemas.microsoft.com/office/drawing/2016/5/14/chartex" xmlns:cx7="http://schemas.microsoft.com/office/drawing/2016/5/13/chartex" xmlns:cx6="http://schemas.microsoft.com/office/drawing/2016/5/12/chartex" xmlns:cx5="http://schemas.microsoft.com/office/drawing/2016/5/11/chartex" xmlns:cx4="http://schemas.microsoft.com/office/drawing/2016/5/10/chartex" xmlns:cx3="http://schemas.microsoft.com/office/drawing/2016/5/9/chartex" xmlns:cx2="http://schemas.microsoft.com/office/drawing/2015/10/21/chartex" xmlns:cx1="http://schemas.microsoft.com/office/drawing/2015/9/8/chartex" xmlns:cx="http://schemas.microsoft.com/office/drawing/2014/chartex">
+          <mc:Fallback xmlns:mo="http://schemas.microsoft.com/office/mac/office/2008/main" xmlns:mv="urn:schemas-microsoft-com:mac:vml">
             <w:pict>
               <v:rect w14:anchorId="7715D699" id="Rectangle 11" o:spid="_x0000_s1026" style="position:absolute;margin-left:82.3pt;margin-top:428.05pt;width:296.4pt;height:36.45pt;z-index:251803648;visibility:visible;mso-wrap-style:square;mso-wrap-distance-left:9pt;mso-wrap-distance-top:0;mso-wrap-distance-right:9pt;mso-wrap-distance-bottom:0;mso-position-horizontal:absolute;mso-position-horizontal-relative:text;mso-position-vertical:absolute;mso-position-vertical-relative:text;v-text-anchor:middle" o:gfxdata="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" filled="f" strokecolor="red" strokeweight="2pt"/>
             </w:pict>
@@ -7257,7 +7291,7 @@
                     <pic:cNvPicPr/>
                   </pic:nvPicPr>
                   <pic:blipFill>
-                    <a:blip r:embed="rId47">
+                    <a:blip r:embed="rId48">
                       <a:extLst>
                         <a:ext uri="{28A0092B-C50C-407E-A947-70E740481C1C}">
                           <a14:useLocalDpi xmlns:a14="http://schemas.microsoft.com/office/drawing/2010/main" val="0"/>
@@ -7315,21 +7349,12 @@
           <w:i/>
         </w:rPr>
       </w:pPr>
-      <w:proofErr w:type="gramStart"/>
       <w:r>
         <w:rPr>
           <w:b/>
           <w:i/>
         </w:rPr>
-        <w:t>Via  CLI</w:t>
-      </w:r>
-      <w:proofErr w:type="gramEnd"/>
-      <w:r>
-        <w:rPr>
-          <w:b/>
-          <w:i/>
-        </w:rPr>
-        <w:t>:</w:t>
+        <w:t>Via  CLI:</w:t>
       </w:r>
     </w:p>
     <w:p>
@@ -7476,35 +7501,7 @@
         <w:rPr>
           <w:rFonts w:ascii="Courier New" w:hAnsi="Courier New" w:cs="Courier New"/>
         </w:rPr>
-        <w:t>] -W %</w:t>
-      </w:r>
-      <w:proofErr w:type="gramStart"/>
-      <w:r>
-        <w:rPr>
-          <w:rFonts w:ascii="Courier New" w:hAnsi="Courier New" w:cs="Courier New"/>
-        </w:rPr>
-        <w:t>h:%</w:t>
-      </w:r>
-      <w:proofErr w:type="gramEnd"/>
-      <w:r>
-        <w:rPr>
-          <w:rFonts w:ascii="Courier New" w:hAnsi="Courier New" w:cs="Courier New"/>
-        </w:rPr>
-        <w:t xml:space="preserve">p </w:t>
-      </w:r>
-      <w:proofErr w:type="spellStart"/>
-      <w:r>
-        <w:rPr>
-          <w:rFonts w:ascii="Courier New" w:hAnsi="Courier New" w:cs="Courier New"/>
-        </w:rPr>
-        <w:t>ubuntu</w:t>
-      </w:r>
-      <w:proofErr w:type="spellEnd"/>
-      <w:r>
-        <w:rPr>
-          <w:rFonts w:ascii="Courier New" w:hAnsi="Courier New" w:cs="Courier New"/>
-        </w:rPr>
-        <w:t>@[BASTION-HOST-PUBLIC-IP]' admin@[BIG-IP-HOST-PRIVATE-IP]</w:t>
+        <w:t>] -W %h:%p ubuntu@[BASTION-HOST-PUBLIC-IP]' admin@[BIG-IP-HOST-PRIVATE-IP]</w:t>
       </w:r>
     </w:p>
     <w:p>
@@ -7572,157 +7569,111 @@
           <w:rFonts w:ascii="Courier New" w:hAnsi="Courier New" w:cs="Courier New"/>
           <w:sz w:val="18"/>
         </w:rPr>
-        <w:t>mykey</w:t>
-      </w:r>
+        <w:t>mykey.pem</w:t>
+      </w:r>
+      <w:proofErr w:type="spellEnd"/>
       <w:r>
         <w:rPr>
           <w:rFonts w:ascii="Courier New" w:hAnsi="Courier New" w:cs="Courier New"/>
           <w:sz w:val="18"/>
         </w:rPr>
-        <w:t>.pem</w:t>
-      </w:r>
-      <w:proofErr w:type="spellEnd"/>
+        <w:t xml:space="preserve"> -o </w:t>
+      </w:r>
+      <w:proofErr w:type="spellStart"/>
       <w:r>
         <w:rPr>
           <w:rFonts w:ascii="Courier New" w:hAnsi="Courier New" w:cs="Courier New"/>
           <w:sz w:val="18"/>
         </w:rPr>
-        <w:t xml:space="preserve"> -o </w:t>
-      </w:r>
-      <w:proofErr w:type="spellStart"/>
+        <w:t>ProxyCommand</w:t>
+      </w:r>
+      <w:proofErr w:type="spellEnd"/>
       <w:r>
         <w:rPr>
           <w:rFonts w:ascii="Courier New" w:hAnsi="Courier New" w:cs="Courier New"/>
           <w:sz w:val="18"/>
         </w:rPr>
-        <w:t>ProxyCommand</w:t>
-      </w:r>
-      <w:proofErr w:type="spellEnd"/>
+        <w:t>='</w:t>
+      </w:r>
+      <w:proofErr w:type="spellStart"/>
       <w:r>
         <w:rPr>
           <w:rFonts w:ascii="Courier New" w:hAnsi="Courier New" w:cs="Courier New"/>
           <w:sz w:val="18"/>
         </w:rPr>
-        <w:t>='</w:t>
-      </w:r>
-      <w:proofErr w:type="spellStart"/>
+        <w:t>ssh</w:t>
+      </w:r>
+      <w:proofErr w:type="spellEnd"/>
       <w:r>
         <w:rPr>
           <w:rFonts w:ascii="Courier New" w:hAnsi="Courier New" w:cs="Courier New"/>
           <w:sz w:val="18"/>
         </w:rPr>
-        <w:t>ssh</w:t>
-      </w:r>
-      <w:proofErr w:type="spellEnd"/>
+        <w:t xml:space="preserve"> -</w:t>
+      </w:r>
+      <w:proofErr w:type="spellStart"/>
       <w:r>
         <w:rPr>
           <w:rFonts w:ascii="Courier New" w:hAnsi="Courier New" w:cs="Courier New"/>
           <w:sz w:val="18"/>
         </w:rPr>
-        <w:t xml:space="preserve"> -</w:t>
-      </w:r>
-      <w:proofErr w:type="spellStart"/>
+        <w:t>i</w:t>
+      </w:r>
+      <w:proofErr w:type="spellEnd"/>
       <w:r>
         <w:rPr>
           <w:rFonts w:ascii="Courier New" w:hAnsi="Courier New" w:cs="Courier New"/>
           <w:sz w:val="18"/>
         </w:rPr>
-        <w:t>i</w:t>
-      </w:r>
-      <w:proofErr w:type="spellEnd"/>
+        <w:t xml:space="preserve"> </w:t>
+      </w:r>
+      <w:proofErr w:type="spellStart"/>
       <w:r>
         <w:rPr>
           <w:rFonts w:ascii="Courier New" w:hAnsi="Courier New" w:cs="Courier New"/>
           <w:sz w:val="18"/>
         </w:rPr>
-        <w:t xml:space="preserve"> </w:t>
-      </w:r>
-      <w:proofErr w:type="spellStart"/>
+        <w:t>mykey.pem</w:t>
+      </w:r>
+      <w:proofErr w:type="spellEnd"/>
       <w:r>
         <w:rPr>
           <w:rFonts w:ascii="Courier New" w:hAnsi="Courier New" w:cs="Courier New"/>
           <w:sz w:val="18"/>
         </w:rPr>
-        <w:t>mykey</w:t>
-      </w:r>
-      <w:r>
+        <w:t xml:space="preserve"> -W %h:%p ubuntu@18.215.65.86' admin@10.0.21.7</w:t>
+      </w:r>
+    </w:p>
+    <w:p>
+      <w:pPr>
+        <w:pStyle w:val="CodeSnippet"/>
         <w:rPr>
           <w:rFonts w:ascii="Courier New" w:hAnsi="Courier New" w:cs="Courier New"/>
           <w:sz w:val="18"/>
         </w:rPr>
-        <w:t>.pem</w:t>
-      </w:r>
-      <w:proofErr w:type="spellEnd"/>
+      </w:pPr>
       <w:r>
         <w:rPr>
           <w:rFonts w:ascii="Courier New" w:hAnsi="Courier New" w:cs="Courier New"/>
           <w:sz w:val="18"/>
         </w:rPr>
-        <w:t xml:space="preserve"> -W %</w:t>
-      </w:r>
-      <w:proofErr w:type="gramStart"/>
-      <w:r>
+        <w:t>The authenticity of host '18.215.65.86 (18.215.65.86)' can't be established.</w:t>
+      </w:r>
+    </w:p>
+    <w:p>
+      <w:pPr>
+        <w:pStyle w:val="CodeSnippet"/>
         <w:rPr>
           <w:rFonts w:ascii="Courier New" w:hAnsi="Courier New" w:cs="Courier New"/>
           <w:sz w:val="18"/>
         </w:rPr>
-        <w:t>h:%</w:t>
-      </w:r>
-      <w:proofErr w:type="gramEnd"/>
+      </w:pPr>
       <w:r>
         <w:rPr>
           <w:rFonts w:ascii="Courier New" w:hAnsi="Courier New" w:cs="Courier New"/>
           <w:sz w:val="18"/>
         </w:rPr>
-        <w:t>p ubuntu@18.215.65.86' admin@10.0.21.7</w:t>
-      </w:r>
-    </w:p>
-    <w:p>
-      <w:pPr>
-        <w:pStyle w:val="CodeSnippet"/>
-        <w:rPr>
-          <w:rFonts w:ascii="Courier New" w:hAnsi="Courier New" w:cs="Courier New"/>
-          <w:sz w:val="18"/>
-        </w:rPr>
-      </w:pPr>
-      <w:r>
-        <w:rPr>
-          <w:rFonts w:ascii="Courier New" w:hAnsi="Courier New" w:cs="Courier New"/>
-          <w:sz w:val="18"/>
-        </w:rPr>
-        <w:t>The authenticity of host '18.215.65.86 (18.215.65.86)' can't be established.</w:t>
-      </w:r>
-    </w:p>
-    <w:p>
-      <w:pPr>
-        <w:pStyle w:val="CodeSnippet"/>
-        <w:rPr>
-          <w:rFonts w:ascii="Courier New" w:hAnsi="Courier New" w:cs="Courier New"/>
-          <w:sz w:val="18"/>
-        </w:rPr>
-      </w:pPr>
-      <w:r>
-        <w:rPr>
-          <w:rFonts w:ascii="Courier New" w:hAnsi="Courier New" w:cs="Courier New"/>
-          <w:sz w:val="18"/>
-        </w:rPr>
-        <w:t>ECDSA key fingerprint is SHA</w:t>
-      </w:r>
-      <w:proofErr w:type="gramStart"/>
-      <w:r>
-        <w:rPr>
-          <w:rFonts w:ascii="Courier New" w:hAnsi="Courier New" w:cs="Courier New"/>
-          <w:sz w:val="18"/>
-        </w:rPr>
-        <w:t>256:+</w:t>
-      </w:r>
-      <w:proofErr w:type="gramEnd"/>
-      <w:r>
-        <w:rPr>
-          <w:rFonts w:ascii="Courier New" w:hAnsi="Courier New" w:cs="Courier New"/>
-          <w:sz w:val="18"/>
-        </w:rPr>
-        <w:t>bcHEvLA2Dm5UQf3jb+A9xWR</w:t>
+        <w:t>ECDSA key fingerprint is SHA256:+bcHEvLA2Dm5UQf3jb+A9xWR</w:t>
       </w:r>
       <w:r>
         <w:rPr>
@@ -7802,52 +7753,42 @@
           <w:b/>
           <w:sz w:val="18"/>
         </w:rPr>
-        <w:t>admin@(ip-10-0-21-</w:t>
-      </w:r>
-      <w:proofErr w:type="gramStart"/>
+        <w:t>admin@(ip-10-0-21-7)(</w:t>
+      </w:r>
+      <w:proofErr w:type="spellStart"/>
       <w:r>
         <w:rPr>
           <w:rFonts w:ascii="Courier New" w:hAnsi="Courier New" w:cs="Courier New"/>
           <w:b/>
           <w:sz w:val="18"/>
         </w:rPr>
-        <w:t>7)(</w:t>
-      </w:r>
-      <w:proofErr w:type="spellStart"/>
-      <w:proofErr w:type="gramEnd"/>
+        <w:t>cfg</w:t>
+      </w:r>
+      <w:proofErr w:type="spellEnd"/>
       <w:r>
         <w:rPr>
           <w:rFonts w:ascii="Courier New" w:hAnsi="Courier New" w:cs="Courier New"/>
           <w:b/>
           <w:sz w:val="18"/>
         </w:rPr>
-        <w:t>cfg</w:t>
-      </w:r>
-      <w:proofErr w:type="spellEnd"/>
+        <w:t>-sync Standalone)(Active)(/Common)(</w:t>
+      </w:r>
+      <w:proofErr w:type="spellStart"/>
       <w:r>
         <w:rPr>
           <w:rFonts w:ascii="Courier New" w:hAnsi="Courier New" w:cs="Courier New"/>
           <w:b/>
           <w:sz w:val="18"/>
         </w:rPr>
-        <w:t>-sync Standalone)(Active)(/Common)(</w:t>
-      </w:r>
-      <w:proofErr w:type="spellStart"/>
+        <w:t>tmos</w:t>
+      </w:r>
+      <w:proofErr w:type="spellEnd"/>
       <w:r>
         <w:rPr>
           <w:rFonts w:ascii="Courier New" w:hAnsi="Courier New" w:cs="Courier New"/>
           <w:b/>
           <w:sz w:val="18"/>
         </w:rPr>
-        <w:t>tmos</w:t>
-      </w:r>
-      <w:proofErr w:type="spellEnd"/>
-      <w:r>
-        <w:rPr>
-          <w:rFonts w:ascii="Courier New" w:hAnsi="Courier New" w:cs="Courier New"/>
-          <w:b/>
-          <w:sz w:val="18"/>
-        </w:rPr>
         <w:t>)#</w:t>
       </w:r>
     </w:p>
@@ -7937,35 +7878,7 @@
         <w:rPr>
           <w:rFonts w:ascii="Courier New" w:hAnsi="Courier New" w:cs="Courier New"/>
         </w:rPr>
-        <w:t xml:space="preserve">] </w:t>
-      </w:r>
-      <w:proofErr w:type="spellStart"/>
-      <w:r>
-        <w:rPr>
-          <w:rFonts w:ascii="Courier New" w:hAnsi="Courier New" w:cs="Courier New"/>
-        </w:rPr>
-        <w:t>ubuntu</w:t>
-      </w:r>
-      <w:proofErr w:type="spellEnd"/>
-      <w:r>
-        <w:rPr>
-          <w:rFonts w:ascii="Courier New" w:hAnsi="Courier New" w:cs="Courier New"/>
-        </w:rPr>
-        <w:t xml:space="preserve">@[BASTION-HOST-PUBLIC-IP] -L </w:t>
-      </w:r>
-      <w:proofErr w:type="gramStart"/>
-      <w:r>
-        <w:rPr>
-          <w:rFonts w:ascii="Courier New" w:hAnsi="Courier New" w:cs="Courier New"/>
-        </w:rPr>
-        <w:t>8443:[</w:t>
-      </w:r>
-      <w:proofErr w:type="gramEnd"/>
-      <w:r>
-        <w:rPr>
-          <w:rFonts w:ascii="Courier New" w:hAnsi="Courier New" w:cs="Courier New"/>
-        </w:rPr>
-        <w:t>BIG-IP-HOST-PRIVATE-IP]:8443</w:t>
+        <w:t>] ubuntu@[BASTION-HOST-PUBLIC-IP] -L 8443:[BIG-IP-HOST-PRIVATE-IP]:8443</w:t>
       </w:r>
     </w:p>
     <w:p>
@@ -8150,12 +8063,12 @@
         </w:rPr>
         <w:t>quickstart</w:t>
       </w:r>
+      <w:proofErr w:type="spellEnd"/>
     </w:p>
     <w:p>
       <w:pPr>
         <w:pStyle w:val="CodeSnippet"/>
       </w:pPr>
-      <w:proofErr w:type="spellEnd"/>
       <w:r>
         <w:t xml:space="preserve">password: </w:t>
       </w:r>
@@ -8364,25 +8277,16 @@
           <w:rFonts w:ascii="Courier New" w:hAnsi="Courier New" w:cs="Courier New"/>
           <w:sz w:val="13"/>
         </w:rPr>
-        <w:t>10-0-21-</w:t>
-      </w:r>
-      <w:proofErr w:type="gramStart"/>
+        <w:t>10-0-21-7</w:t>
+      </w:r>
       <w:r>
         <w:rPr>
           <w:rFonts w:ascii="Courier New" w:hAnsi="Courier New" w:cs="Courier New"/>
           <w:sz w:val="13"/>
         </w:rPr>
-        <w:t>7</w:t>
-      </w:r>
-      <w:r>
-        <w:rPr>
-          <w:rFonts w:ascii="Courier New" w:hAnsi="Courier New" w:cs="Courier New"/>
-          <w:sz w:val="13"/>
-        </w:rPr>
         <w:t>)(</w:t>
       </w:r>
       <w:proofErr w:type="spellStart"/>
-      <w:proofErr w:type="gramEnd"/>
       <w:r>
         <w:rPr>
           <w:rFonts w:ascii="Courier New" w:hAnsi="Courier New" w:cs="Courier New"/>
@@ -8447,25 +8351,16 @@
           <w:rFonts w:ascii="Courier New" w:hAnsi="Courier New" w:cs="Courier New"/>
           <w:sz w:val="13"/>
         </w:rPr>
-        <w:t>admin@(ip-10-0-21-</w:t>
-      </w:r>
-      <w:proofErr w:type="gramStart"/>
+        <w:t>admin@(ip-10-0-21-7</w:t>
+      </w:r>
       <w:r>
         <w:rPr>
           <w:rFonts w:ascii="Courier New" w:hAnsi="Courier New" w:cs="Courier New"/>
           <w:sz w:val="13"/>
         </w:rPr>
-        <w:t>7</w:t>
-      </w:r>
-      <w:r>
-        <w:rPr>
-          <w:rFonts w:ascii="Courier New" w:hAnsi="Courier New" w:cs="Courier New"/>
-          <w:sz w:val="13"/>
-        </w:rPr>
         <w:t>)(</w:t>
       </w:r>
       <w:proofErr w:type="spellStart"/>
-      <w:proofErr w:type="gramEnd"/>
       <w:r>
         <w:rPr>
           <w:rFonts w:ascii="Courier New" w:hAnsi="Courier New" w:cs="Courier New"/>
@@ -8639,7 +8534,7 @@
                     <pic:cNvPicPr/>
                   </pic:nvPicPr>
                   <pic:blipFill>
-                    <a:blip r:embed="rId48">
+                    <a:blip r:embed="rId49">
                       <a:extLst>
                         <a:ext uri="{28A0092B-C50C-407E-A947-70E740481C1C}">
                           <a14:useLocalDpi xmlns:a14="http://schemas.microsoft.com/office/drawing/2010/main" val="0"/>
@@ -8680,13 +8575,7 @@
         <w:ind w:left="720"/>
       </w:pPr>
       <w:r>
-        <w:t>Figure 9</w:t>
-      </w:r>
-      <w:r>
-        <w:t xml:space="preserve">: BIG-IP </w:t>
-      </w:r>
-      <w:r>
-        <w:t>Pool Statistics</w:t>
+        <w:t>Figure 9: BIG-IP Pool Statistics</w:t>
       </w:r>
     </w:p>
     <w:p>
@@ -8801,7 +8690,7 @@
                     <pic:cNvPicPr/>
                   </pic:nvPicPr>
                   <pic:blipFill>
-                    <a:blip r:embed="rId49" cstate="print">
+                    <a:blip r:embed="rId50" cstate="print">
                       <a:extLst>
                         <a:ext uri="{28A0092B-C50C-407E-A947-70E740481C1C}">
                           <a14:useLocalDpi xmlns:a14="http://schemas.microsoft.com/office/drawing/2010/main" val="0"/>
@@ -8994,16 +8883,7 @@
         <w:pStyle w:val="Body"/>
       </w:pPr>
       <w:r>
-        <w:t>From a bash shell, either the bastion host or BIG-IP's</w:t>
-      </w:r>
-      <w:r>
-        <w:t xml:space="preserve"> (</w:t>
-      </w:r>
-      <w:r>
-        <w:t>assuming yo</w:t>
-      </w:r>
-      <w:r>
-        <w:t>u have access via tunnel above):</w:t>
+        <w:t>From a bash shell, either the bastion host or BIG-IP's (assuming you have access via tunnel above):</w:t>
       </w:r>
     </w:p>
     <w:p>
@@ -9033,25 +8913,16 @@
           <w:rFonts w:ascii="Courier New" w:hAnsi="Courier New" w:cs="Courier New"/>
           <w:sz w:val="16"/>
         </w:rPr>
-        <w:t>admin@(ip-10-0-21-</w:t>
-      </w:r>
-      <w:proofErr w:type="gramStart"/>
+        <w:t>admin@(ip-10-0-21-7</w:t>
+      </w:r>
       <w:r>
         <w:rPr>
           <w:rFonts w:ascii="Courier New" w:hAnsi="Courier New" w:cs="Courier New"/>
           <w:sz w:val="16"/>
         </w:rPr>
-        <w:t>7</w:t>
-      </w:r>
-      <w:r>
-        <w:rPr>
-          <w:rFonts w:ascii="Courier New" w:hAnsi="Courier New" w:cs="Courier New"/>
-          <w:sz w:val="16"/>
-        </w:rPr>
         <w:t>)(</w:t>
       </w:r>
       <w:proofErr w:type="spellStart"/>
-      <w:proofErr w:type="gramEnd"/>
       <w:r>
         <w:rPr>
           <w:rFonts w:ascii="Courier New" w:hAnsi="Courier New" w:cs="Courier New"/>
@@ -9131,13 +9002,8 @@
       <w:pPr>
         <w:pStyle w:val="CodeSnippet"/>
       </w:pPr>
-      <w:proofErr w:type="gramStart"/>
-      <w:r>
-        <w:t>#!/</w:t>
-      </w:r>
-      <w:proofErr w:type="gramEnd"/>
-      <w:r>
-        <w:t>bin/bash</w:t>
+      <w:r>
+        <w:t>#!/bin/bash</w:t>
       </w:r>
     </w:p>
     <w:p>
@@ -9201,16 +9067,11 @@
       <w:r>
         <w:t xml:space="preserve"> </w:t>
       </w:r>
-      <w:proofErr w:type="gramStart"/>
       <w:r>
         <w:t>#</w:t>
       </w:r>
       <w:r>
-        <w:t>(</w:t>
-      </w:r>
-      <w:proofErr w:type="gramEnd"/>
-      <w:r>
-        <w:t xml:space="preserve">or </w:t>
+        <w:t xml:space="preserve">(or </w:t>
       </w:r>
       <w:r>
         <w:rPr>
@@ -9274,13 +9135,8 @@
         <w:t>bigip_username</w:t>
       </w:r>
       <w:proofErr w:type="spellEnd"/>
-      <w:proofErr w:type="gramStart"/>
-      <w:r>
-        <w:t>}:$</w:t>
-      </w:r>
-      <w:proofErr w:type="gramEnd"/>
-      <w:r>
-        <w:t>{</w:t>
+      <w:r>
+        <w:t>}:${</w:t>
       </w:r>
       <w:proofErr w:type="spellStart"/>
       <w:r>
@@ -9361,29 +9217,302 @@
       </w:pPr>
       <w:r>
         <w:lastRenderedPageBreak/>
+        <w:t>/config/cloud/</w:t>
+      </w:r>
+      <w:proofErr w:type="spellStart"/>
+      <w:r>
+        <w:t>aws</w:t>
+      </w:r>
+      <w:proofErr w:type="spellEnd"/>
+      <w:r>
         <w:t>/</w:t>
       </w:r>
       <w:proofErr w:type="spellStart"/>
       <w:r>
-        <w:t>config</w:t>
+        <w:t>virtual_service_defintion.json</w:t>
       </w:r>
       <w:proofErr w:type="spellEnd"/>
-      <w:r>
-        <w:t>/cloud/</w:t>
+    </w:p>
+    <w:p>
+      <w:pPr>
+        <w:pStyle w:val="Body"/>
+      </w:pPr>
+    </w:p>
+    <w:p>
+      <w:pPr>
+        <w:pStyle w:val="Body"/>
+      </w:pPr>
+      <w:r>
+        <w:t xml:space="preserve">Edit </w:t>
       </w:r>
       <w:proofErr w:type="spellStart"/>
       <w:r>
-        <w:t>aws</w:t>
+        <w:t>virtual_service_defintion.json</w:t>
       </w:r>
       <w:proofErr w:type="spellEnd"/>
       <w:r>
-        <w:t>/</w:t>
+        <w:t xml:space="preserve"> file </w:t>
+      </w:r>
+      <w:r>
+        <w:t xml:space="preserve">and increment the </w:t>
+      </w:r>
+      <w:r>
+        <w:t>value</w:t>
+      </w:r>
+      <w:r>
+        <w:t>s in</w:t>
+      </w:r>
+      <w:r>
+        <w:t xml:space="preserve"> </w:t>
+      </w:r>
+      <w:r>
+        <w:t xml:space="preserve">the </w:t>
       </w:r>
       <w:proofErr w:type="spellStart"/>
       <w:r>
+        <w:rPr>
+          <w:b/>
+        </w:rPr>
+        <w:t>tagValue</w:t>
+      </w:r>
+      <w:proofErr w:type="spellEnd"/>
+      <w:r>
+        <w:t xml:space="preserve"> </w:t>
+      </w:r>
+      <w:r>
+        <w:t>fields:</w:t>
+      </w:r>
+    </w:p>
+    <w:p>
+      <w:pPr>
+        <w:pStyle w:val="CodeSnippet"/>
+      </w:pPr>
+      <w:r>
+        <w:t xml:space="preserve">   "</w:t>
+      </w:r>
+      <w:proofErr w:type="spellStart"/>
+      <w:r>
+        <w:t>tagKey</w:t>
+      </w:r>
+      <w:proofErr w:type="spellEnd"/>
+      <w:r>
+        <w:t>": "f5demoapp",</w:t>
+      </w:r>
+    </w:p>
+    <w:p>
+      <w:pPr>
+        <w:pStyle w:val="CodeSnippet"/>
+      </w:pPr>
+      <w:r>
+        <w:t xml:space="preserve">   "</w:t>
+      </w:r>
+      <w:proofErr w:type="spellStart"/>
+      <w:r>
+        <w:t>tagValue</w:t>
+      </w:r>
+      <w:proofErr w:type="spellEnd"/>
+      <w:r>
+        <w:t>": "f5-demo-app-0.0.1",</w:t>
+      </w:r>
+    </w:p>
+    <w:p>
+      <w:pPr>
+        <w:pStyle w:val="Body"/>
+      </w:pPr>
+      <w:r>
+        <w:t xml:space="preserve">ex. </w:t>
+      </w:r>
+    </w:p>
+    <w:p>
+      <w:pPr>
+        <w:pStyle w:val="Body"/>
+      </w:pPr>
+      <w:r>
+        <w:t>**"f5-demo-app-0.0.1</w:t>
+      </w:r>
+      <w:r>
+        <w:t>"**</w:t>
+      </w:r>
+      <w:r>
+        <w:t xml:space="preserve"> </w:t>
+      </w:r>
+      <w:r>
+        <w:t>to</w:t>
+      </w:r>
+      <w:r>
+        <w:t xml:space="preserve"> </w:t>
+      </w:r>
+      <w:r>
+        <w:t>**"f5-demo-app-0.0.</w:t>
+      </w:r>
+      <w:r>
+        <w:rPr>
+          <w:b/>
+        </w:rPr>
+        <w:t>2</w:t>
+      </w:r>
+      <w:r>
+        <w:t>"**</w:t>
+      </w:r>
+    </w:p>
+    <w:p>
+      <w:pPr>
+        <w:pStyle w:val="Body"/>
+      </w:pPr>
+      <w:r>
+        <w:t>and :</w:t>
+      </w:r>
+    </w:p>
+    <w:p>
+      <w:pPr>
+        <w:pStyle w:val="Body"/>
+      </w:pPr>
+      <w:r>
+        <w:t>**"f5-demo-app-0.0.</w:t>
+      </w:r>
+      <w:r>
+        <w:rPr>
+          <w:b/>
+        </w:rPr>
+        <w:t>2</w:t>
+      </w:r>
+      <w:r>
+        <w:t>"**</w:t>
+      </w:r>
+      <w:r>
+        <w:t xml:space="preserve">  </w:t>
+      </w:r>
+      <w:r>
+        <w:t>to</w:t>
+      </w:r>
+      <w:r>
+        <w:t xml:space="preserve">  </w:t>
+      </w:r>
+      <w:r>
+        <w:t>**"f5-demo-app-0.0.</w:t>
+      </w:r>
+      <w:r>
+        <w:rPr>
+          <w:b/>
+        </w:rPr>
+        <w:t>3</w:t>
+      </w:r>
+      <w:r>
+        <w:t>"**</w:t>
+      </w:r>
+      <w:r>
+        <w:t xml:space="preserve"> (non-existent)</w:t>
+      </w:r>
+    </w:p>
+    <w:p>
+      <w:pPr>
+        <w:pStyle w:val="Body"/>
+      </w:pPr>
+      <w:r>
+        <w:t>So that the default pool is</w:t>
+      </w:r>
+      <w:r>
+        <w:t xml:space="preserve"> now pointing at the second Auto Scale Group (with tag "f5demoapp: f5-demo-app-0.0.2").</w:t>
+      </w:r>
+    </w:p>
+    <w:p>
+      <w:pPr>
+        <w:pStyle w:val="Body"/>
+      </w:pPr>
+      <w:r>
+        <w:t>Now u</w:t>
+      </w:r>
+      <w:r>
+        <w:t xml:space="preserve">pdate the </w:t>
+      </w:r>
+      <w:r>
+        <w:t xml:space="preserve">virtual service </w:t>
+      </w:r>
+      <w:r>
+        <w:t>definition</w:t>
+      </w:r>
+      <w:r>
+        <w:t xml:space="preserve"> via the </w:t>
+      </w:r>
+      <w:r>
+        <w:t xml:space="preserve">BIG-IP Host’s </w:t>
+      </w:r>
+      <w:r>
+        <w:t>REST API:</w:t>
+      </w:r>
+    </w:p>
+    <w:p>
+      <w:pPr>
+        <w:pStyle w:val="CodeSnippet"/>
+      </w:pPr>
+      <w:r>
+        <w:t># POST</w:t>
+      </w:r>
+    </w:p>
+    <w:p>
+      <w:pPr>
+        <w:pStyle w:val="CodeSnippet"/>
+      </w:pPr>
+      <w:r>
+        <w:t>curl -</w:t>
+      </w:r>
+      <w:proofErr w:type="spellStart"/>
+      <w:r>
+        <w:t>sk</w:t>
+      </w:r>
+      <w:proofErr w:type="spellEnd"/>
+      <w:r>
+        <w:t xml:space="preserve"> -u ${</w:t>
+      </w:r>
+      <w:proofErr w:type="spellStart"/>
+      <w:r>
+        <w:t>bigip_username</w:t>
+      </w:r>
+      <w:proofErr w:type="spellEnd"/>
+      <w:r>
+        <w:t>}:${</w:t>
+      </w:r>
+      <w:proofErr w:type="spellStart"/>
+      <w:r>
+        <w:t>bigip_password</w:t>
+      </w:r>
+      <w:proofErr w:type="spellEnd"/>
+      <w:r>
+        <w:t>} -H "Conten</w:t>
+      </w:r>
+      <w:r>
+        <w:t>t-type: application/</w:t>
+      </w:r>
+      <w:proofErr w:type="spellStart"/>
+      <w:r>
+        <w:t>json</w:t>
+      </w:r>
+      <w:proofErr w:type="spellEnd"/>
+      <w:r>
+        <w:t xml:space="preserve">" </w:t>
+      </w:r>
+      <w:r>
+        <w:rPr>
+          <w:b/>
+        </w:rPr>
+        <w:t>-X POST</w:t>
+      </w:r>
+      <w:r>
+        <w:t xml:space="preserve"> -d @</w:t>
+      </w:r>
+      <w:proofErr w:type="spellStart"/>
+      <w:r>
         <w:t>virtual_service_defintion.json</w:t>
       </w:r>
       <w:proofErr w:type="spellEnd"/>
+      <w:r>
+        <w:t xml:space="preserve"> https://${bigip_host}:${bigip_port}/mgmt/shared/appsvcs/declare | python -m </w:t>
+      </w:r>
+      <w:proofErr w:type="spellStart"/>
+      <w:r>
+        <w:t>json.tool</w:t>
+      </w:r>
+      <w:proofErr w:type="spellEnd"/>
     </w:p>
     <w:p>
       <w:pPr>
@@ -9395,335 +9524,28 @@
         <w:pStyle w:val="Body"/>
       </w:pPr>
       <w:r>
-        <w:t xml:space="preserve">Edit </w:t>
+        <w:t xml:space="preserve">Review the </w:t>
       </w:r>
       <w:proofErr w:type="spellStart"/>
       <w:r>
-        <w:t>virtual_service_</w:t>
-      </w:r>
-      <w:proofErr w:type="gramStart"/>
-      <w:r>
-        <w:t>defintion.json</w:t>
+        <w:t>ouput</w:t>
       </w:r>
       <w:proofErr w:type="spellEnd"/>
-      <w:proofErr w:type="gramEnd"/>
-      <w:r>
-        <w:t xml:space="preserve"> </w:t>
-      </w:r>
-      <w:r>
-        <w:t xml:space="preserve">file </w:t>
-      </w:r>
-      <w:r>
-        <w:t xml:space="preserve">and increment the </w:t>
-      </w:r>
-      <w:r>
-        <w:t>value</w:t>
-      </w:r>
-      <w:r>
-        <w:t>s in</w:t>
-      </w:r>
-      <w:r>
-        <w:t xml:space="preserve"> </w:t>
-      </w:r>
-      <w:r>
-        <w:t xml:space="preserve">the </w:t>
+      <w:r>
+        <w:t xml:space="preserve"> to confirm the value</w:t>
+      </w:r>
+      <w:r>
+        <w:t>s have</w:t>
+      </w:r>
+      <w:r>
+        <w:t xml:space="preserve"> changed.  Now you can </w:t>
+      </w:r>
+      <w:r>
+        <w:t xml:space="preserve">go back to your </w:t>
       </w:r>
       <w:proofErr w:type="spellStart"/>
       <w:r>
-        <w:rPr>
-          <w:b/>
-        </w:rPr>
-        <w:t>tagValue</w:t>
-      </w:r>
-      <w:proofErr w:type="spellEnd"/>
-      <w:r>
-        <w:t xml:space="preserve"> </w:t>
-      </w:r>
-      <w:r>
-        <w:t>fields:</w:t>
-      </w:r>
-    </w:p>
-    <w:p>
-      <w:pPr>
-        <w:pStyle w:val="CodeSnippet"/>
-      </w:pPr>
-      <w:r>
-        <w:t xml:space="preserve">   "</w:t>
-      </w:r>
-      <w:proofErr w:type="spellStart"/>
-      <w:r>
-        <w:t>tagKey</w:t>
-      </w:r>
-      <w:proofErr w:type="spellEnd"/>
-      <w:r>
-        <w:t>": "f5demoapp",</w:t>
-      </w:r>
-    </w:p>
-    <w:p>
-      <w:pPr>
-        <w:pStyle w:val="CodeSnippet"/>
-      </w:pPr>
-      <w:r>
-        <w:t xml:space="preserve">   "</w:t>
-      </w:r>
-      <w:proofErr w:type="spellStart"/>
-      <w:r>
-        <w:t>tagValue</w:t>
-      </w:r>
-      <w:proofErr w:type="spellEnd"/>
-      <w:r>
-        <w:t>": "f5-demo-app-0.0.1",</w:t>
-      </w:r>
-    </w:p>
-    <w:p>
-      <w:pPr>
-        <w:pStyle w:val="Body"/>
-      </w:pPr>
-      <w:r>
-        <w:t xml:space="preserve">ex. </w:t>
-      </w:r>
-    </w:p>
-    <w:p>
-      <w:pPr>
-        <w:pStyle w:val="Body"/>
-      </w:pPr>
-      <w:r>
-        <w:t>**"f5-demo-app-0.0.1</w:t>
-      </w:r>
-      <w:r>
-        <w:t>"**</w:t>
-      </w:r>
-      <w:r>
-        <w:t xml:space="preserve"> </w:t>
-      </w:r>
-      <w:r>
-        <w:t>to</w:t>
-      </w:r>
-      <w:r>
-        <w:t xml:space="preserve"> </w:t>
-      </w:r>
-      <w:r>
-        <w:t>**"f5-demo-app-0.0.</w:t>
-      </w:r>
-      <w:r>
-        <w:rPr>
-          <w:b/>
-        </w:rPr>
-        <w:t>2</w:t>
-      </w:r>
-      <w:r>
-        <w:t>"**</w:t>
-      </w:r>
-    </w:p>
-    <w:p>
-      <w:pPr>
-        <w:pStyle w:val="Body"/>
-      </w:pPr>
-      <w:proofErr w:type="gramStart"/>
-      <w:r>
-        <w:t>and :</w:t>
-      </w:r>
-      <w:proofErr w:type="gramEnd"/>
-    </w:p>
-    <w:p>
-      <w:pPr>
-        <w:pStyle w:val="Body"/>
-      </w:pPr>
-      <w:r>
-        <w:t>**"f5-demo-app-0.0.</w:t>
-      </w:r>
-      <w:r>
-        <w:rPr>
-          <w:b/>
-        </w:rPr>
-        <w:t>2</w:t>
-      </w:r>
-      <w:r>
-        <w:t>"*</w:t>
-      </w:r>
-      <w:proofErr w:type="gramStart"/>
-      <w:r>
-        <w:t>*</w:t>
-      </w:r>
-      <w:r>
-        <w:t xml:space="preserve">  </w:t>
-      </w:r>
-      <w:r>
-        <w:t>to</w:t>
-      </w:r>
-      <w:proofErr w:type="gramEnd"/>
-      <w:r>
-        <w:t xml:space="preserve">  </w:t>
-      </w:r>
-      <w:r>
-        <w:t>**"f5-demo-app-0.0.</w:t>
-      </w:r>
-      <w:r>
-        <w:rPr>
-          <w:b/>
-        </w:rPr>
-        <w:t>3</w:t>
-      </w:r>
-      <w:r>
-        <w:t>"**</w:t>
-      </w:r>
-      <w:r>
-        <w:t xml:space="preserve"> (non-existent)</w:t>
-      </w:r>
-    </w:p>
-    <w:p>
-      <w:pPr>
-        <w:pStyle w:val="Body"/>
-      </w:pPr>
-      <w:r>
-        <w:t>So that the default pool is</w:t>
-      </w:r>
-      <w:r>
-        <w:t xml:space="preserve"> now pointing at the second Auto Scale Group (with tag "f5demoapp: f5-demo-app-0.0.2").</w:t>
-      </w:r>
-    </w:p>
-    <w:p>
-      <w:pPr>
-        <w:pStyle w:val="Body"/>
-      </w:pPr>
-      <w:r>
-        <w:t>Now u</w:t>
-      </w:r>
-      <w:r>
-        <w:t xml:space="preserve">pdate the </w:t>
-      </w:r>
-      <w:r>
-        <w:t xml:space="preserve">virtual service </w:t>
-      </w:r>
-      <w:r>
-        <w:t>definition</w:t>
-      </w:r>
-      <w:r>
-        <w:t xml:space="preserve"> via the </w:t>
-      </w:r>
-      <w:r>
-        <w:t xml:space="preserve">BIG-IP Host’s </w:t>
-      </w:r>
-      <w:r>
-        <w:t>REST API</w:t>
-      </w:r>
-      <w:r>
-        <w:t>:</w:t>
-      </w:r>
-    </w:p>
-    <w:p>
-      <w:pPr>
-        <w:pStyle w:val="CodeSnippet"/>
-      </w:pPr>
-      <w:r>
-        <w:t># POST</w:t>
-      </w:r>
-    </w:p>
-    <w:p>
-      <w:pPr>
-        <w:pStyle w:val="CodeSnippet"/>
-      </w:pPr>
-      <w:r>
-        <w:t>curl -</w:t>
-      </w:r>
-      <w:proofErr w:type="spellStart"/>
-      <w:r>
-        <w:t>sk</w:t>
-      </w:r>
-      <w:proofErr w:type="spellEnd"/>
-      <w:r>
-        <w:t xml:space="preserve"> -u ${</w:t>
-      </w:r>
-      <w:proofErr w:type="spellStart"/>
-      <w:r>
-        <w:t>bigip_username</w:t>
-      </w:r>
-      <w:proofErr w:type="spellEnd"/>
-      <w:proofErr w:type="gramStart"/>
-      <w:r>
-        <w:t>}:$</w:t>
-      </w:r>
-      <w:proofErr w:type="gramEnd"/>
-      <w:r>
-        <w:t>{</w:t>
-      </w:r>
-      <w:proofErr w:type="spellStart"/>
-      <w:r>
-        <w:t>bigip_password</w:t>
-      </w:r>
-      <w:proofErr w:type="spellEnd"/>
-      <w:r>
-        <w:t>} -H "Conten</w:t>
-      </w:r>
-      <w:r>
-        <w:t>t-type: application/</w:t>
-      </w:r>
-      <w:proofErr w:type="spellStart"/>
-      <w:r>
-        <w:t>json</w:t>
-      </w:r>
-      <w:proofErr w:type="spellEnd"/>
-      <w:r>
-        <w:t xml:space="preserve">" </w:t>
-      </w:r>
-      <w:r>
-        <w:rPr>
-          <w:b/>
-        </w:rPr>
-        <w:t>-X POST</w:t>
-      </w:r>
-      <w:r>
-        <w:t xml:space="preserve"> -d @</w:t>
-      </w:r>
-      <w:proofErr w:type="spellStart"/>
-      <w:r>
-        <w:t>virtual_service_defintion.json</w:t>
-      </w:r>
-      <w:proofErr w:type="spellEnd"/>
-      <w:r>
-        <w:t xml:space="preserve"> https://${bigip_host}:${bigip_port}/mgmt/shared/appsvcs/declare | python -m </w:t>
-      </w:r>
-      <w:proofErr w:type="spellStart"/>
-      <w:r>
-        <w:t>json.tool</w:t>
-      </w:r>
-      <w:proofErr w:type="spellEnd"/>
-    </w:p>
-    <w:p>
-      <w:pPr>
-        <w:pStyle w:val="Body"/>
-      </w:pPr>
-    </w:p>
-    <w:p>
-      <w:pPr>
-        <w:pStyle w:val="Body"/>
-      </w:pPr>
-      <w:r>
-        <w:t xml:space="preserve">Review the </w:t>
-      </w:r>
-      <w:proofErr w:type="spellStart"/>
-      <w:r>
-        <w:t>ouput</w:t>
-      </w:r>
-      <w:proofErr w:type="spellEnd"/>
-      <w:r>
-        <w:t xml:space="preserve"> to confirm the value</w:t>
-      </w:r>
-      <w:r>
-        <w:t>s have</w:t>
-      </w:r>
-      <w:r>
-        <w:t xml:space="preserve"> changed.  Now you can </w:t>
-      </w:r>
-      <w:r>
-        <w:t xml:space="preserve">go back to your </w:t>
-      </w:r>
-      <w:proofErr w:type="spellStart"/>
-      <w:r>
-        <w:t>a</w:t>
-      </w:r>
-      <w:r>
-        <w:t>ppURL</w:t>
+        <w:t>appURL</w:t>
       </w:r>
       <w:proofErr w:type="spellEnd"/>
       <w:r>
@@ -9800,7 +9622,7 @@
       <w:r>
         <w:t xml:space="preserve"> configuration details that apply to BIG-IP VE. For more information, see: </w:t>
       </w:r>
-      <w:hyperlink r:id="rId50" w:history="1">
+      <w:hyperlink r:id="rId51" w:history="1">
         <w:r>
           <w:rPr>
             <w:rStyle w:val="Hyperlink"/>
@@ -9827,7 +9649,7 @@
       <w:r>
         <w:t xml:space="preserve">For details about securing BIG-IP VE in AWS, see: </w:t>
       </w:r>
-      <w:hyperlink r:id="rId51" w:history="1">
+      <w:hyperlink r:id="rId52" w:history="1">
         <w:r>
           <w:rPr>
             <w:rStyle w:val="Hyperlink"/>
@@ -10058,7 +9880,7 @@
       <w:r>
         <w:t xml:space="preserve">For additional information, see </w:t>
       </w:r>
-      <w:hyperlink r:id="rId52" w:history="1">
+      <w:hyperlink r:id="rId53" w:history="1">
         <w:r>
           <w:rPr>
             <w:rStyle w:val="Hyperlink"/>
@@ -10123,7 +9945,7 @@
       <w:r>
         <w:t xml:space="preserve"> For more information about AWS CloudFormation limits, see the </w:t>
       </w:r>
-      <w:hyperlink r:id="rId53" w:history="1">
+      <w:hyperlink r:id="rId54" w:history="1">
         <w:r>
           <w:rPr>
             <w:rStyle w:val="Hyperlink"/>
@@ -10154,7 +9976,7 @@
       <w:r>
         <w:t xml:space="preserve">You can visit our </w:t>
       </w:r>
-      <w:hyperlink r:id="rId54" w:history="1">
+      <w:hyperlink r:id="rId55" w:history="1">
         <w:r>
           <w:rPr>
             <w:rStyle w:val="Hyperlink"/>
@@ -10249,7 +10071,7 @@
       <w:r>
         <w:br/>
       </w:r>
-      <w:hyperlink r:id="rId55" w:history="1">
+      <w:hyperlink r:id="rId56" w:history="1">
         <w:r>
           <w:rPr>
             <w:rStyle w:val="Hyperlink"/>
@@ -10271,7 +10093,7 @@
       <w:r>
         <w:br/>
       </w:r>
-      <w:hyperlink r:id="rId56" w:history="1">
+      <w:hyperlink r:id="rId57" w:history="1">
         <w:r>
           <w:rPr>
             <w:rStyle w:val="Hyperlink"/>
@@ -10293,7 +10115,7 @@
       <w:r>
         <w:br/>
       </w:r>
-      <w:hyperlink r:id="rId57" w:history="1">
+      <w:hyperlink r:id="rId58" w:history="1">
         <w:r>
           <w:rPr>
             <w:rStyle w:val="Hyperlink"/>
@@ -10315,7 +10137,7 @@
       <w:r>
         <w:br/>
       </w:r>
-      <w:hyperlink r:id="rId58" w:history="1">
+      <w:hyperlink r:id="rId59" w:history="1">
         <w:r>
           <w:rPr>
             <w:rStyle w:val="Hyperlink"/>
@@ -10342,7 +10164,7 @@
       <w:r>
         <w:br/>
       </w:r>
-      <w:hyperlink r:id="rId59" w:history="1">
+      <w:hyperlink r:id="rId60" w:history="1">
         <w:r>
           <w:rPr>
             <w:rStyle w:val="Hyperlink"/>
@@ -10362,7 +10184,7 @@
       <w:r>
         <w:br/>
       </w:r>
-      <w:hyperlink r:id="rId60" w:history="1">
+      <w:hyperlink r:id="rId61" w:history="1">
         <w:r>
           <w:rPr>
             <w:rStyle w:val="Hyperlink"/>
@@ -10403,6 +10225,11 @@
     <w:p>
       <w:pPr>
         <w:pStyle w:val="ListBullet"/>
+        <w:rPr>
+          <w:rStyle w:val="Hyperlink"/>
+          <w:color w:val="212120"/>
+          <w:u w:val="none"/>
+        </w:rPr>
       </w:pPr>
       <w:r>
         <w:t>BIG-IP VE in AWS documentation</w:t>
@@ -10410,7 +10237,7 @@
       <w:r>
         <w:br/>
       </w:r>
-      <w:hyperlink r:id="rId61" w:history="1">
+      <w:hyperlink r:id="rId62" w:history="1">
         <w:r>
           <w:rPr>
             <w:rStyle w:val="Hyperlink"/>
@@ -10422,6 +10249,27 @@
     <w:p>
       <w:pPr>
         <w:pStyle w:val="ListBullet"/>
+        <w:numPr>
+          <w:ilvl w:val="0"/>
+          <w:numId w:val="0"/>
+        </w:numPr>
+        <w:ind w:left="360"/>
+      </w:pPr>
+      <w:hyperlink r:id="rId63" w:history="1">
+        <w:r>
+          <w:rPr>
+            <w:rStyle w:val="Hyperlink"/>
+          </w:rPr>
+          <w:t>K14810: Overview of BIG-IP VE license and throughput limits</w:t>
+        </w:r>
+      </w:hyperlink>
+      <w:r>
+        <w:t xml:space="preserve"> </w:t>
+      </w:r>
+    </w:p>
+    <w:p>
+      <w:pPr>
+        <w:pStyle w:val="ListBullet"/>
       </w:pPr>
       <w:r>
         <w:t xml:space="preserve">F5 Network’s official repository for </w:t>
@@ -10439,7 +10287,7 @@
       <w:pPr>
         <w:pStyle w:val="ListBullet"/>
       </w:pPr>
-      <w:hyperlink r:id="rId62" w:history="1">
+      <w:hyperlink r:id="rId64" w:history="1">
         <w:r>
           <w:rPr>
             <w:rStyle w:val="Hyperlink"/>
@@ -10465,24 +10313,12 @@
         </w:numPr>
         <w:ind w:left="360"/>
       </w:pPr>
-      <w:hyperlink r:id="rId63" w:history="1">
+      <w:hyperlink r:id="rId65" w:history="1">
         <w:r>
           <w:rPr>
             <w:rStyle w:val="Hyperlink"/>
           </w:rPr>
-          <w:t>http</w:t>
-        </w:r>
-        <w:r>
-          <w:rPr>
-            <w:rStyle w:val="Hyperlink"/>
-          </w:rPr>
-          <w:t>s</w:t>
-        </w:r>
-        <w:r>
-          <w:rPr>
-            <w:rStyle w:val="Hyperlink"/>
-          </w:rPr>
-          <w:t>://clouddocs.f5.com/products/extensions/f5-appsvcs-extension/3/</w:t>
+          <w:t>https://clouddocs.f5.com/products/extensions/f5-appsvcs-extension/3/</w:t>
         </w:r>
       </w:hyperlink>
       <w:r>
@@ -10528,7 +10364,7 @@
       <w:r>
         <w:br/>
       </w:r>
-      <w:hyperlink r:id="rId64" w:history="1">
+      <w:hyperlink r:id="rId66" w:history="1">
         <w:r>
           <w:rPr>
             <w:rStyle w:val="Hyperlink"/>
@@ -10806,7 +10642,7 @@
                               </w:rPr>
                               <w:t xml:space="preserve">The software included with this paper is licensed under the Apache License, Version 2.0 (the "License"). You may not use this file except in compliance with the License. A copy of the License is located at </w:t>
                             </w:r>
-                            <w:hyperlink r:id="rId65" w:history="1">
+                            <w:hyperlink r:id="rId67" w:history="1">
                               <w:r>
                                 <w:rPr>
                                   <w:rStyle w:val="Hyperlink"/>
@@ -10854,7 +10690,7 @@
           </mc:Choice>
           <mc:Fallback>
             <w:pict>
-              <v:rect w14:anchorId="74B18F5B" id="Rectangle_x0020_148" o:spid="_x0000_s1028" style="position:absolute;margin-left:0;margin-top:-309.55pt;width:486pt;height:313pt;z-index:251800576;visibility:visible;mso-wrap-style:square;mso-width-percent:1000;mso-height-percent:0;mso-wrap-distance-left:0;mso-wrap-distance-top:28.8pt;mso-wrap-distance-right:0;mso-wrap-distance-bottom:28.8pt;mso-position-horizontal:absolute;mso-position-horizontal-relative:margin;mso-position-vertical:absolute;mso-position-vertical-relative:bottom-margin-area;mso-width-percent:1000;mso-height-percent:0;mso-width-relative:margin;mso-height-relative:margin;v-text-anchor:top" o:gfxdata="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" filled="f" stroked="f" strokeweight="2pt">
+              <v:rect w14:anchorId="74B18F5B" id="Rectangle 148" o:spid="_x0000_s1028" style="position:absolute;margin-left:0;margin-top:-309.6pt;width:486pt;height:313pt;z-index:251800576;visibility:visible;mso-wrap-style:square;mso-width-percent:1000;mso-height-percent:0;mso-wrap-distance-left:0;mso-wrap-distance-top:28.8pt;mso-wrap-distance-right:0;mso-wrap-distance-bottom:28.8pt;mso-position-horizontal:absolute;mso-position-horizontal-relative:margin;mso-position-vertical:absolute;mso-position-vertical-relative:bottom-margin-area;mso-width-percent:1000;mso-height-percent:0;mso-width-relative:margin;mso-height-relative:margin;v-text-anchor:top" o:gfxdata="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" filled="f" stroked="f" strokeweight="2pt">
                 <v:textbox style="mso-fit-shape-to-text:t" inset="0,0,0,0">
                   <w:txbxContent>
                     <w:p>
@@ -10938,7 +10774,7 @@
                         </w:rPr>
                         <w:t xml:space="preserve">The software included with this paper is licensed under the Apache License, Version 2.0 (the "License"). You may not use this file except in compliance with the License. A copy of the License is located at </w:t>
                       </w:r>
-                      <w:hyperlink r:id="rId66" w:history="1">
+                      <w:hyperlink r:id="rId68" w:history="1">
                         <w:r>
                           <w:rPr>
                             <w:rStyle w:val="Hyperlink"/>
@@ -10986,10 +10822,10 @@
       </w:pPr>
     </w:p>
     <w:sectPr>
-      <w:headerReference w:type="default" r:id="rId67"/>
-      <w:footerReference w:type="default" r:id="rId68"/>
-      <w:headerReference w:type="first" r:id="rId69"/>
-      <w:footerReference w:type="first" r:id="rId70"/>
+      <w:headerReference w:type="default" r:id="rId69"/>
+      <w:footerReference w:type="default" r:id="rId70"/>
+      <w:headerReference w:type="first" r:id="rId71"/>
+      <w:footerReference w:type="first" r:id="rId72"/>
       <w:type w:val="continuous"/>
       <w:pgSz w:w="12240" w:h="15840" w:code="1"/>
       <w:pgMar w:top="1440" w:right="1080" w:bottom="1440" w:left="1440" w:header="720" w:footer="720" w:gutter="0"/>
@@ -11002,7 +10838,7 @@
 </file>
 
 <file path=word/comments.xml><?xml version="1.0" encoding="utf-8"?>
-<w:comments xmlns:wpc="http://schemas.microsoft.com/office/word/2010/wordprocessingCanvas" xmlns:mo="http://schemas.microsoft.com/office/mac/office/2008/main" xmlns:mc="http://schemas.openxmlformats.org/markup-compatibility/2006" xmlns:mv="urn:schemas-microsoft-com:mac:vml" xmlns:o="urn:schemas-microsoft-com:office:office" xmlns:r="http://schemas.openxmlformats.org/officeDocument/2006/relationships" xmlns:m="http://schemas.openxmlformats.org/officeDocument/2006/math" xmlns:v="urn:schemas-microsoft-com:vml" xmlns:wp14="http://schemas.microsoft.com/office/word/2010/wordprocessingDrawing" xmlns:wp="http://schemas.openxmlformats.org/drawingml/2006/wordprocessingDrawing" xmlns:w10="urn:schemas-microsoft-com:office:word" xmlns:w="http://schemas.openxmlformats.org/wordprocessingml/2006/main" xmlns:w14="http://schemas.microsoft.com/office/word/2010/wordml" xmlns:w15="http://schemas.microsoft.com/office/word/2012/wordml" xmlns:wpg="http://schemas.microsoft.com/office/word/2010/wordprocessingGroup" xmlns:wpi="http://schemas.microsoft.com/office/word/2010/wordprocessingInk" xmlns:wne="http://schemas.microsoft.com/office/word/2006/wordml" xmlns:wps="http://schemas.microsoft.com/office/word/2010/wordprocessingShape" mc:Ignorable="w14 w15 wp14">
+<w:comments xmlns:wpc="http://schemas.microsoft.com/office/word/2010/wordprocessingCanvas" xmlns:cx="http://schemas.microsoft.com/office/drawing/2014/chartex" xmlns:cx1="http://schemas.microsoft.com/office/drawing/2015/9/8/chartex" xmlns:cx2="http://schemas.microsoft.com/office/drawing/2015/10/21/chartex" xmlns:cx3="http://schemas.microsoft.com/office/drawing/2016/5/9/chartex" xmlns:cx4="http://schemas.microsoft.com/office/drawing/2016/5/10/chartex" xmlns:cx5="http://schemas.microsoft.com/office/drawing/2016/5/11/chartex" xmlns:cx6="http://schemas.microsoft.com/office/drawing/2016/5/12/chartex" xmlns:cx7="http://schemas.microsoft.com/office/drawing/2016/5/13/chartex" xmlns:cx8="http://schemas.microsoft.com/office/drawing/2016/5/14/chartex" xmlns:mc="http://schemas.openxmlformats.org/markup-compatibility/2006" xmlns:aink="http://schemas.microsoft.com/office/drawing/2016/ink" xmlns:am3d="http://schemas.microsoft.com/office/drawing/2017/model3d" xmlns:o="urn:schemas-microsoft-com:office:office" xmlns:r="http://schemas.openxmlformats.org/officeDocument/2006/relationships" xmlns:m="http://schemas.openxmlformats.org/officeDocument/2006/math" xmlns:v="urn:schemas-microsoft-com:vml" xmlns:wp14="http://schemas.microsoft.com/office/word/2010/wordprocessingDrawing" xmlns:wp="http://schemas.openxmlformats.org/drawingml/2006/wordprocessingDrawing" xmlns:w10="urn:schemas-microsoft-com:office:word" xmlns:w="http://schemas.openxmlformats.org/wordprocessingml/2006/main" xmlns:w14="http://schemas.microsoft.com/office/word/2010/wordml" xmlns:w15="http://schemas.microsoft.com/office/word/2012/wordml" xmlns:w16cid="http://schemas.microsoft.com/office/word/2016/wordml/cid" xmlns:w16se="http://schemas.microsoft.com/office/word/2015/wordml/symex" xmlns:wpg="http://schemas.microsoft.com/office/word/2010/wordprocessingGroup" xmlns:wpi="http://schemas.microsoft.com/office/word/2010/wordprocessingInk" xmlns:wne="http://schemas.microsoft.com/office/word/2006/wordml" xmlns:wps="http://schemas.microsoft.com/office/word/2010/wordprocessingShape" mc:Ignorable="w14 w15 w16se w16cid wp14">
   <w:comment w:id="17" w:author="Suzanne Selhorn" w:date="2018-05-01T12:15:00Z" w:initials="SS">
     <w:p>
       <w:pPr>
@@ -11103,7 +10939,7 @@
 </file>
 
 <file path=word/commentsExtended.xml><?xml version="1.0" encoding="utf-8"?>
-<w15:commentsEx xmlns:wpc="http://schemas.microsoft.com/office/word/2010/wordprocessingCanvas" xmlns:mo="http://schemas.microsoft.com/office/mac/office/2008/main" xmlns:mc="http://schemas.openxmlformats.org/markup-compatibility/2006" xmlns:mv="urn:schemas-microsoft-com:mac:vml" xmlns:o="urn:schemas-microsoft-com:office:office" xmlns:r="http://schemas.openxmlformats.org/officeDocument/2006/relationships" xmlns:m="http://schemas.openxmlformats.org/officeDocument/2006/math" xmlns:v="urn:schemas-microsoft-com:vml" xmlns:wp14="http://schemas.microsoft.com/office/word/2010/wordprocessingDrawing" xmlns:wp="http://schemas.openxmlformats.org/drawingml/2006/wordprocessingDrawing" xmlns:w10="urn:schemas-microsoft-com:office:word" xmlns:w="http://schemas.openxmlformats.org/wordprocessingml/2006/main" xmlns:w14="http://schemas.microsoft.com/office/word/2010/wordml" xmlns:w15="http://schemas.microsoft.com/office/word/2012/wordml" xmlns:wpg="http://schemas.microsoft.com/office/word/2010/wordprocessingGroup" xmlns:wpi="http://schemas.microsoft.com/office/word/2010/wordprocessingInk" xmlns:wne="http://schemas.microsoft.com/office/word/2006/wordml" xmlns:wps="http://schemas.microsoft.com/office/word/2010/wordprocessingShape" mc:Ignorable="w14 w15 wp14">
+<w15:commentsEx xmlns:wpc="http://schemas.microsoft.com/office/word/2010/wordprocessingCanvas" xmlns:cx="http://schemas.microsoft.com/office/drawing/2014/chartex" xmlns:cx1="http://schemas.microsoft.com/office/drawing/2015/9/8/chartex" xmlns:cx2="http://schemas.microsoft.com/office/drawing/2015/10/21/chartex" xmlns:cx3="http://schemas.microsoft.com/office/drawing/2016/5/9/chartex" xmlns:cx4="http://schemas.microsoft.com/office/drawing/2016/5/10/chartex" xmlns:cx5="http://schemas.microsoft.com/office/drawing/2016/5/11/chartex" xmlns:cx6="http://schemas.microsoft.com/office/drawing/2016/5/12/chartex" xmlns:cx7="http://schemas.microsoft.com/office/drawing/2016/5/13/chartex" xmlns:cx8="http://schemas.microsoft.com/office/drawing/2016/5/14/chartex" xmlns:mc="http://schemas.openxmlformats.org/markup-compatibility/2006" xmlns:aink="http://schemas.microsoft.com/office/drawing/2016/ink" xmlns:am3d="http://schemas.microsoft.com/office/drawing/2017/model3d" xmlns:o="urn:schemas-microsoft-com:office:office" xmlns:r="http://schemas.openxmlformats.org/officeDocument/2006/relationships" xmlns:m="http://schemas.openxmlformats.org/officeDocument/2006/math" xmlns:v="urn:schemas-microsoft-com:vml" xmlns:wp14="http://schemas.microsoft.com/office/word/2010/wordprocessingDrawing" xmlns:wp="http://schemas.openxmlformats.org/drawingml/2006/wordprocessingDrawing" xmlns:w10="urn:schemas-microsoft-com:office:word" xmlns:w="http://schemas.openxmlformats.org/wordprocessingml/2006/main" xmlns:w14="http://schemas.microsoft.com/office/word/2010/wordml" xmlns:w15="http://schemas.microsoft.com/office/word/2012/wordml" xmlns:w16cid="http://schemas.microsoft.com/office/word/2016/wordml/cid" xmlns:w16se="http://schemas.microsoft.com/office/word/2015/wordml/symex" xmlns:wpg="http://schemas.microsoft.com/office/word/2010/wordprocessingGroup" xmlns:wpi="http://schemas.microsoft.com/office/word/2010/wordprocessingInk" xmlns:wne="http://schemas.microsoft.com/office/word/2006/wordml" xmlns:wps="http://schemas.microsoft.com/office/word/2010/wordprocessingShape" mc:Ignorable="w14 w15 w16se w16cid wp14">
   <w15:commentEx w15:paraId="7F47B6B0" w15:done="0"/>
   <w15:commentEx w15:paraId="010E2766" w15:paraIdParent="7F47B6B0" w15:done="0"/>
   <w15:commentEx w15:paraId="736D58E7" w15:done="0"/>
@@ -11118,11 +10954,14 @@
   <w16cid:commentId w16cid:paraId="7F47B6B0" w16cid:durableId="1E92D8F4"/>
   <w16cid:commentId w16cid:paraId="010E2766" w16cid:durableId="1E9AB8E1"/>
   <w16cid:commentId w16cid:paraId="736D58E7" w16cid:durableId="1E917BCB"/>
+  <w16cid:commentId w16cid:paraId="196981D9" w16cid:durableId="1F704287"/>
+  <w16cid:commentId w16cid:paraId="30603651" w16cid:durableId="1F704288"/>
+  <w16cid:commentId w16cid:paraId="0B3CE5DE" w16cid:durableId="1F704289"/>
 </w16cid:commentsIds>
 </file>
 
 <file path=word/endnotes.xml><?xml version="1.0" encoding="utf-8"?>
-<w:endnotes xmlns:wpc="http://schemas.microsoft.com/office/word/2010/wordprocessingCanvas" xmlns:mo="http://schemas.microsoft.com/office/mac/office/2008/main" xmlns:mc="http://schemas.openxmlformats.org/markup-compatibility/2006" xmlns:mv="urn:schemas-microsoft-com:mac:vml" xmlns:o="urn:schemas-microsoft-com:office:office" xmlns:r="http://schemas.openxmlformats.org/officeDocument/2006/relationships" xmlns:m="http://schemas.openxmlformats.org/officeDocument/2006/math" xmlns:v="urn:schemas-microsoft-com:vml" xmlns:wp14="http://schemas.microsoft.com/office/word/2010/wordprocessingDrawing" xmlns:wp="http://schemas.openxmlformats.org/drawingml/2006/wordprocessingDrawing" xmlns:w10="urn:schemas-microsoft-com:office:word" xmlns:w="http://schemas.openxmlformats.org/wordprocessingml/2006/main" xmlns:w14="http://schemas.microsoft.com/office/word/2010/wordml" xmlns:w15="http://schemas.microsoft.com/office/word/2012/wordml" xmlns:wpg="http://schemas.microsoft.com/office/word/2010/wordprocessingGroup" xmlns:wpi="http://schemas.microsoft.com/office/word/2010/wordprocessingInk" xmlns:wne="http://schemas.microsoft.com/office/word/2006/wordml" xmlns:wps="http://schemas.microsoft.com/office/word/2010/wordprocessingShape" mc:Ignorable="w14 w15 wp14">
+<w:endnotes xmlns:wpc="http://schemas.microsoft.com/office/word/2010/wordprocessingCanvas" xmlns:cx="http://schemas.microsoft.com/office/drawing/2014/chartex" xmlns:cx1="http://schemas.microsoft.com/office/drawing/2015/9/8/chartex" xmlns:cx2="http://schemas.microsoft.com/office/drawing/2015/10/21/chartex" xmlns:cx3="http://schemas.microsoft.com/office/drawing/2016/5/9/chartex" xmlns:cx4="http://schemas.microsoft.com/office/drawing/2016/5/10/chartex" xmlns:cx5="http://schemas.microsoft.com/office/drawing/2016/5/11/chartex" xmlns:cx6="http://schemas.microsoft.com/office/drawing/2016/5/12/chartex" xmlns:cx7="http://schemas.microsoft.com/office/drawing/2016/5/13/chartex" xmlns:cx8="http://schemas.microsoft.com/office/drawing/2016/5/14/chartex" xmlns:mc="http://schemas.openxmlformats.org/markup-compatibility/2006" xmlns:aink="http://schemas.microsoft.com/office/drawing/2016/ink" xmlns:am3d="http://schemas.microsoft.com/office/drawing/2017/model3d" xmlns:o="urn:schemas-microsoft-com:office:office" xmlns:r="http://schemas.openxmlformats.org/officeDocument/2006/relationships" xmlns:m="http://schemas.openxmlformats.org/officeDocument/2006/math" xmlns:v="urn:schemas-microsoft-com:vml" xmlns:wp14="http://schemas.microsoft.com/office/word/2010/wordprocessingDrawing" xmlns:wp="http://schemas.openxmlformats.org/drawingml/2006/wordprocessingDrawing" xmlns:w10="urn:schemas-microsoft-com:office:word" xmlns:w="http://schemas.openxmlformats.org/wordprocessingml/2006/main" xmlns:w14="http://schemas.microsoft.com/office/word/2010/wordml" xmlns:w15="http://schemas.microsoft.com/office/word/2012/wordml" xmlns:w16cid="http://schemas.microsoft.com/office/word/2016/wordml/cid" xmlns:w16se="http://schemas.microsoft.com/office/word/2015/wordml/symex" xmlns:wpg="http://schemas.microsoft.com/office/word/2010/wordprocessingGroup" xmlns:wpi="http://schemas.microsoft.com/office/word/2010/wordprocessingInk" xmlns:wne="http://schemas.microsoft.com/office/word/2006/wordml" xmlns:wps="http://schemas.microsoft.com/office/word/2010/wordprocessingShape" mc:Ignorable="w14 w15 w16se w16cid wp14">
   <w:endnote w:type="separator" w:id="-1">
     <w:p>
       <w:r>
@@ -11143,7 +10982,7 @@
 </file>
 
 <file path=word/footer1.xml><?xml version="1.0" encoding="utf-8"?>
-<w:ftr xmlns:wpc="http://schemas.microsoft.com/office/word/2010/wordprocessingCanvas" xmlns:mo="http://schemas.microsoft.com/office/mac/office/2008/main" xmlns:mc="http://schemas.openxmlformats.org/markup-compatibility/2006" xmlns:mv="urn:schemas-microsoft-com:mac:vml" xmlns:o="urn:schemas-microsoft-com:office:office" xmlns:r="http://schemas.openxmlformats.org/officeDocument/2006/relationships" xmlns:m="http://schemas.openxmlformats.org/officeDocument/2006/math" xmlns:v="urn:schemas-microsoft-com:vml" xmlns:wp14="http://schemas.microsoft.com/office/word/2010/wordprocessingDrawing" xmlns:wp="http://schemas.openxmlformats.org/drawingml/2006/wordprocessingDrawing" xmlns:w10="urn:schemas-microsoft-com:office:word" xmlns:w="http://schemas.openxmlformats.org/wordprocessingml/2006/main" xmlns:w14="http://schemas.microsoft.com/office/word/2010/wordml" xmlns:w15="http://schemas.microsoft.com/office/word/2012/wordml" xmlns:wpg="http://schemas.microsoft.com/office/word/2010/wordprocessingGroup" xmlns:wpi="http://schemas.microsoft.com/office/word/2010/wordprocessingInk" xmlns:wne="http://schemas.microsoft.com/office/word/2006/wordml" xmlns:wps="http://schemas.microsoft.com/office/word/2010/wordprocessingShape" mc:Ignorable="w14 w15 wp14">
+<w:ftr xmlns:wpc="http://schemas.microsoft.com/office/word/2010/wordprocessingCanvas" xmlns:cx="http://schemas.microsoft.com/office/drawing/2014/chartex" xmlns:cx1="http://schemas.microsoft.com/office/drawing/2015/9/8/chartex" xmlns:cx2="http://schemas.microsoft.com/office/drawing/2015/10/21/chartex" xmlns:cx3="http://schemas.microsoft.com/office/drawing/2016/5/9/chartex" xmlns:cx4="http://schemas.microsoft.com/office/drawing/2016/5/10/chartex" xmlns:cx5="http://schemas.microsoft.com/office/drawing/2016/5/11/chartex" xmlns:cx6="http://schemas.microsoft.com/office/drawing/2016/5/12/chartex" xmlns:cx7="http://schemas.microsoft.com/office/drawing/2016/5/13/chartex" xmlns:cx8="http://schemas.microsoft.com/office/drawing/2016/5/14/chartex" xmlns:mc="http://schemas.openxmlformats.org/markup-compatibility/2006" xmlns:aink="http://schemas.microsoft.com/office/drawing/2016/ink" xmlns:am3d="http://schemas.microsoft.com/office/drawing/2017/model3d" xmlns:o="urn:schemas-microsoft-com:office:office" xmlns:r="http://schemas.openxmlformats.org/officeDocument/2006/relationships" xmlns:m="http://schemas.openxmlformats.org/officeDocument/2006/math" xmlns:v="urn:schemas-microsoft-com:vml" xmlns:wp14="http://schemas.microsoft.com/office/word/2010/wordprocessingDrawing" xmlns:wp="http://schemas.openxmlformats.org/drawingml/2006/wordprocessingDrawing" xmlns:w10="urn:schemas-microsoft-com:office:word" xmlns:w="http://schemas.openxmlformats.org/wordprocessingml/2006/main" xmlns:w14="http://schemas.microsoft.com/office/word/2010/wordml" xmlns:w15="http://schemas.microsoft.com/office/word/2012/wordml" xmlns:w16cid="http://schemas.microsoft.com/office/word/2016/wordml/cid" xmlns:w16se="http://schemas.microsoft.com/office/word/2015/wordml/symex" xmlns:wpg="http://schemas.microsoft.com/office/word/2010/wordprocessingGroup" xmlns:wpi="http://schemas.microsoft.com/office/word/2010/wordprocessingInk" xmlns:wne="http://schemas.microsoft.com/office/word/2006/wordml" xmlns:wps="http://schemas.microsoft.com/office/word/2010/wordprocessingShape" mc:Ignorable="w14 w15 w16se w16cid wp14">
   <w:p>
     <w:pPr>
       <w:pStyle w:val="Footer"/>
@@ -11266,7 +11105,7 @@
 </file>
 
 <file path=word/footer2.xml><?xml version="1.0" encoding="utf-8"?>
-<w:ftr xmlns:wpc="http://schemas.microsoft.com/office/word/2010/wordprocessingCanvas" xmlns:mo="http://schemas.microsoft.com/office/mac/office/2008/main" xmlns:mc="http://schemas.openxmlformats.org/markup-compatibility/2006" xmlns:mv="urn:schemas-microsoft-com:mac:vml" xmlns:o="urn:schemas-microsoft-com:office:office" xmlns:r="http://schemas.openxmlformats.org/officeDocument/2006/relationships" xmlns:m="http://schemas.openxmlformats.org/officeDocument/2006/math" xmlns:v="urn:schemas-microsoft-com:vml" xmlns:wp14="http://schemas.microsoft.com/office/word/2010/wordprocessingDrawing" xmlns:wp="http://schemas.openxmlformats.org/drawingml/2006/wordprocessingDrawing" xmlns:w10="urn:schemas-microsoft-com:office:word" xmlns:w="http://schemas.openxmlformats.org/wordprocessingml/2006/main" xmlns:w14="http://schemas.microsoft.com/office/word/2010/wordml" xmlns:w15="http://schemas.microsoft.com/office/word/2012/wordml" xmlns:wpg="http://schemas.microsoft.com/office/word/2010/wordprocessingGroup" xmlns:wpi="http://schemas.microsoft.com/office/word/2010/wordprocessingInk" xmlns:wne="http://schemas.microsoft.com/office/word/2006/wordml" xmlns:wps="http://schemas.microsoft.com/office/word/2010/wordprocessingShape" mc:Ignorable="w14 w15 wp14">
+<w:ftr xmlns:wpc="http://schemas.microsoft.com/office/word/2010/wordprocessingCanvas" xmlns:cx="http://schemas.microsoft.com/office/drawing/2014/chartex" xmlns:cx1="http://schemas.microsoft.com/office/drawing/2015/9/8/chartex" xmlns:cx2="http://schemas.microsoft.com/office/drawing/2015/10/21/chartex" xmlns:cx3="http://schemas.microsoft.com/office/drawing/2016/5/9/chartex" xmlns:cx4="http://schemas.microsoft.com/office/drawing/2016/5/10/chartex" xmlns:cx5="http://schemas.microsoft.com/office/drawing/2016/5/11/chartex" xmlns:cx6="http://schemas.microsoft.com/office/drawing/2016/5/12/chartex" xmlns:cx7="http://schemas.microsoft.com/office/drawing/2016/5/13/chartex" xmlns:cx8="http://schemas.microsoft.com/office/drawing/2016/5/14/chartex" xmlns:mc="http://schemas.openxmlformats.org/markup-compatibility/2006" xmlns:aink="http://schemas.microsoft.com/office/drawing/2016/ink" xmlns:am3d="http://schemas.microsoft.com/office/drawing/2017/model3d" xmlns:o="urn:schemas-microsoft-com:office:office" xmlns:r="http://schemas.openxmlformats.org/officeDocument/2006/relationships" xmlns:m="http://schemas.openxmlformats.org/officeDocument/2006/math" xmlns:v="urn:schemas-microsoft-com:vml" xmlns:wp14="http://schemas.microsoft.com/office/word/2010/wordprocessingDrawing" xmlns:wp="http://schemas.openxmlformats.org/drawingml/2006/wordprocessingDrawing" xmlns:w10="urn:schemas-microsoft-com:office:word" xmlns:w="http://schemas.openxmlformats.org/wordprocessingml/2006/main" xmlns:w14="http://schemas.microsoft.com/office/word/2010/wordml" xmlns:w15="http://schemas.microsoft.com/office/word/2012/wordml" xmlns:w16cid="http://schemas.microsoft.com/office/word/2016/wordml/cid" xmlns:w16se="http://schemas.microsoft.com/office/word/2015/wordml/symex" xmlns:wpg="http://schemas.microsoft.com/office/word/2010/wordprocessingGroup" xmlns:wpi="http://schemas.microsoft.com/office/word/2010/wordprocessingInk" xmlns:wne="http://schemas.microsoft.com/office/word/2006/wordml" xmlns:wps="http://schemas.microsoft.com/office/word/2010/wordprocessingShape" mc:Ignorable="w14 w15 w16se w16cid wp14">
   <w:p>
     <w:pPr>
       <w:pStyle w:val="Footer"/>
@@ -11392,7 +11231,7 @@
 </file>
 
 <file path=word/footnotes.xml><?xml version="1.0" encoding="utf-8"?>
-<w:footnotes xmlns:wpc="http://schemas.microsoft.com/office/word/2010/wordprocessingCanvas" xmlns:mo="http://schemas.microsoft.com/office/mac/office/2008/main" xmlns:mc="http://schemas.openxmlformats.org/markup-compatibility/2006" xmlns:mv="urn:schemas-microsoft-com:mac:vml" xmlns:o="urn:schemas-microsoft-com:office:office" xmlns:r="http://schemas.openxmlformats.org/officeDocument/2006/relationships" xmlns:m="http://schemas.openxmlformats.org/officeDocument/2006/math" xmlns:v="urn:schemas-microsoft-com:vml" xmlns:wp14="http://schemas.microsoft.com/office/word/2010/wordprocessingDrawing" xmlns:wp="http://schemas.openxmlformats.org/drawingml/2006/wordprocessingDrawing" xmlns:w10="urn:schemas-microsoft-com:office:word" xmlns:w="http://schemas.openxmlformats.org/wordprocessingml/2006/main" xmlns:w14="http://schemas.microsoft.com/office/word/2010/wordml" xmlns:w15="http://schemas.microsoft.com/office/word/2012/wordml" xmlns:wpg="http://schemas.microsoft.com/office/word/2010/wordprocessingGroup" xmlns:wpi="http://schemas.microsoft.com/office/word/2010/wordprocessingInk" xmlns:wne="http://schemas.microsoft.com/office/word/2006/wordml" xmlns:wps="http://schemas.microsoft.com/office/word/2010/wordprocessingShape" mc:Ignorable="w14 w15 wp14">
+<w:footnotes xmlns:wpc="http://schemas.microsoft.com/office/word/2010/wordprocessingCanvas" xmlns:cx="http://schemas.microsoft.com/office/drawing/2014/chartex" xmlns:cx1="http://schemas.microsoft.com/office/drawing/2015/9/8/chartex" xmlns:cx2="http://schemas.microsoft.com/office/drawing/2015/10/21/chartex" xmlns:cx3="http://schemas.microsoft.com/office/drawing/2016/5/9/chartex" xmlns:cx4="http://schemas.microsoft.com/office/drawing/2016/5/10/chartex" xmlns:cx5="http://schemas.microsoft.com/office/drawing/2016/5/11/chartex" xmlns:cx6="http://schemas.microsoft.com/office/drawing/2016/5/12/chartex" xmlns:cx7="http://schemas.microsoft.com/office/drawing/2016/5/13/chartex" xmlns:cx8="http://schemas.microsoft.com/office/drawing/2016/5/14/chartex" xmlns:mc="http://schemas.openxmlformats.org/markup-compatibility/2006" xmlns:aink="http://schemas.microsoft.com/office/drawing/2016/ink" xmlns:am3d="http://schemas.microsoft.com/office/drawing/2017/model3d" xmlns:o="urn:schemas-microsoft-com:office:office" xmlns:r="http://schemas.openxmlformats.org/officeDocument/2006/relationships" xmlns:m="http://schemas.openxmlformats.org/officeDocument/2006/math" xmlns:v="urn:schemas-microsoft-com:vml" xmlns:wp14="http://schemas.microsoft.com/office/word/2010/wordprocessingDrawing" xmlns:wp="http://schemas.openxmlformats.org/drawingml/2006/wordprocessingDrawing" xmlns:w10="urn:schemas-microsoft-com:office:word" xmlns:w="http://schemas.openxmlformats.org/wordprocessingml/2006/main" xmlns:w14="http://schemas.microsoft.com/office/word/2010/wordml" xmlns:w15="http://schemas.microsoft.com/office/word/2012/wordml" xmlns:w16cid="http://schemas.microsoft.com/office/word/2016/wordml/cid" xmlns:w16se="http://schemas.microsoft.com/office/word/2015/wordml/symex" xmlns:wpg="http://schemas.microsoft.com/office/word/2010/wordprocessingGroup" xmlns:wpi="http://schemas.microsoft.com/office/word/2010/wordprocessingInk" xmlns:wne="http://schemas.microsoft.com/office/word/2006/wordml" xmlns:wps="http://schemas.microsoft.com/office/word/2010/wordprocessingShape" mc:Ignorable="w14 w15 w16se w16cid wp14">
   <w:footnote w:type="separator" w:id="-1">
     <w:p>
       <w:r>
@@ -11411,7 +11250,7 @@
 </file>
 
 <file path=word/header1.xml><?xml version="1.0" encoding="utf-8"?>
-<w:hdr xmlns:wpc="http://schemas.microsoft.com/office/word/2010/wordprocessingCanvas" xmlns:mo="http://schemas.microsoft.com/office/mac/office/2008/main" xmlns:mc="http://schemas.openxmlformats.org/markup-compatibility/2006" xmlns:mv="urn:schemas-microsoft-com:mac:vml" xmlns:o="urn:schemas-microsoft-com:office:office" xmlns:r="http://schemas.openxmlformats.org/officeDocument/2006/relationships" xmlns:m="http://schemas.openxmlformats.org/officeDocument/2006/math" xmlns:v="urn:schemas-microsoft-com:vml" xmlns:wp14="http://schemas.microsoft.com/office/word/2010/wordprocessingDrawing" xmlns:wp="http://schemas.openxmlformats.org/drawingml/2006/wordprocessingDrawing" xmlns:w10="urn:schemas-microsoft-com:office:word" xmlns:w="http://schemas.openxmlformats.org/wordprocessingml/2006/main" xmlns:w14="http://schemas.microsoft.com/office/word/2010/wordml" xmlns:w15="http://schemas.microsoft.com/office/word/2012/wordml" xmlns:wpg="http://schemas.microsoft.com/office/word/2010/wordprocessingGroup" xmlns:wpi="http://schemas.microsoft.com/office/word/2010/wordprocessingInk" xmlns:wne="http://schemas.microsoft.com/office/word/2006/wordml" xmlns:wps="http://schemas.microsoft.com/office/word/2010/wordprocessingShape" mc:Ignorable="w14 w15 wp14">
+<w:hdr xmlns:wpc="http://schemas.microsoft.com/office/word/2010/wordprocessingCanvas" xmlns:cx="http://schemas.microsoft.com/office/drawing/2014/chartex" xmlns:cx1="http://schemas.microsoft.com/office/drawing/2015/9/8/chartex" xmlns:cx2="http://schemas.microsoft.com/office/drawing/2015/10/21/chartex" xmlns:cx3="http://schemas.microsoft.com/office/drawing/2016/5/9/chartex" xmlns:cx4="http://schemas.microsoft.com/office/drawing/2016/5/10/chartex" xmlns:cx5="http://schemas.microsoft.com/office/drawing/2016/5/11/chartex" xmlns:cx6="http://schemas.microsoft.com/office/drawing/2016/5/12/chartex" xmlns:cx7="http://schemas.microsoft.com/office/drawing/2016/5/13/chartex" xmlns:cx8="http://schemas.microsoft.com/office/drawing/2016/5/14/chartex" xmlns:mc="http://schemas.openxmlformats.org/markup-compatibility/2006" xmlns:aink="http://schemas.microsoft.com/office/drawing/2016/ink" xmlns:am3d="http://schemas.microsoft.com/office/drawing/2017/model3d" xmlns:o="urn:schemas-microsoft-com:office:office" xmlns:r="http://schemas.openxmlformats.org/officeDocument/2006/relationships" xmlns:m="http://schemas.openxmlformats.org/officeDocument/2006/math" xmlns:v="urn:schemas-microsoft-com:vml" xmlns:wp14="http://schemas.microsoft.com/office/word/2010/wordprocessingDrawing" xmlns:wp="http://schemas.openxmlformats.org/drawingml/2006/wordprocessingDrawing" xmlns:w10="urn:schemas-microsoft-com:office:word" xmlns:w="http://schemas.openxmlformats.org/wordprocessingml/2006/main" xmlns:w14="http://schemas.microsoft.com/office/word/2010/wordml" xmlns:w15="http://schemas.microsoft.com/office/word/2012/wordml" xmlns:w16cid="http://schemas.microsoft.com/office/word/2016/wordml/cid" xmlns:w16se="http://schemas.microsoft.com/office/word/2015/wordml/symex" xmlns:wpg="http://schemas.microsoft.com/office/word/2010/wordprocessingGroup" xmlns:wpi="http://schemas.microsoft.com/office/word/2010/wordprocessingInk" xmlns:wne="http://schemas.microsoft.com/office/word/2006/wordml" xmlns:wps="http://schemas.microsoft.com/office/word/2010/wordprocessingShape" mc:Ignorable="w14 w15 w16se w16cid wp14">
   <w:p>
     <w:pPr>
       <w:pStyle w:val="Header"/>
@@ -11465,7 +11304,7 @@
 </file>
 
 <file path=word/header2.xml><?xml version="1.0" encoding="utf-8"?>
-<w:hdr xmlns:wpc="http://schemas.microsoft.com/office/word/2010/wordprocessingCanvas" xmlns:mo="http://schemas.microsoft.com/office/mac/office/2008/main" xmlns:mc="http://schemas.openxmlformats.org/markup-compatibility/2006" xmlns:mv="urn:schemas-microsoft-com:mac:vml" xmlns:o="urn:schemas-microsoft-com:office:office" xmlns:r="http://schemas.openxmlformats.org/officeDocument/2006/relationships" xmlns:m="http://schemas.openxmlformats.org/officeDocument/2006/math" xmlns:v="urn:schemas-microsoft-com:vml" xmlns:wp14="http://schemas.microsoft.com/office/word/2010/wordprocessingDrawing" xmlns:wp="http://schemas.openxmlformats.org/drawingml/2006/wordprocessingDrawing" xmlns:w10="urn:schemas-microsoft-com:office:word" xmlns:w="http://schemas.openxmlformats.org/wordprocessingml/2006/main" xmlns:w14="http://schemas.microsoft.com/office/word/2010/wordml" xmlns:w15="http://schemas.microsoft.com/office/word/2012/wordml" xmlns:wpg="http://schemas.microsoft.com/office/word/2010/wordprocessingGroup" xmlns:wpi="http://schemas.microsoft.com/office/word/2010/wordprocessingInk" xmlns:wne="http://schemas.microsoft.com/office/word/2006/wordml" xmlns:wps="http://schemas.microsoft.com/office/word/2010/wordprocessingShape" mc:Ignorable="w14 w15 wp14">
+<w:hdr xmlns:wpc="http://schemas.microsoft.com/office/word/2010/wordprocessingCanvas" xmlns:cx="http://schemas.microsoft.com/office/drawing/2014/chartex" xmlns:cx1="http://schemas.microsoft.com/office/drawing/2015/9/8/chartex" xmlns:cx2="http://schemas.microsoft.com/office/drawing/2015/10/21/chartex" xmlns:cx3="http://schemas.microsoft.com/office/drawing/2016/5/9/chartex" xmlns:cx4="http://schemas.microsoft.com/office/drawing/2016/5/10/chartex" xmlns:cx5="http://schemas.microsoft.com/office/drawing/2016/5/11/chartex" xmlns:cx6="http://schemas.microsoft.com/office/drawing/2016/5/12/chartex" xmlns:cx7="http://schemas.microsoft.com/office/drawing/2016/5/13/chartex" xmlns:cx8="http://schemas.microsoft.com/office/drawing/2016/5/14/chartex" xmlns:mc="http://schemas.openxmlformats.org/markup-compatibility/2006" xmlns:aink="http://schemas.microsoft.com/office/drawing/2016/ink" xmlns:am3d="http://schemas.microsoft.com/office/drawing/2017/model3d" xmlns:o="urn:schemas-microsoft-com:office:office" xmlns:r="http://schemas.openxmlformats.org/officeDocument/2006/relationships" xmlns:m="http://schemas.openxmlformats.org/officeDocument/2006/math" xmlns:v="urn:schemas-microsoft-com:vml" xmlns:wp14="http://schemas.microsoft.com/office/word/2010/wordprocessingDrawing" xmlns:wp="http://schemas.openxmlformats.org/drawingml/2006/wordprocessingDrawing" xmlns:w10="urn:schemas-microsoft-com:office:word" xmlns:w="http://schemas.openxmlformats.org/wordprocessingml/2006/main" xmlns:w14="http://schemas.microsoft.com/office/word/2010/wordml" xmlns:w15="http://schemas.microsoft.com/office/word/2012/wordml" xmlns:w16cid="http://schemas.microsoft.com/office/word/2016/wordml/cid" xmlns:w16se="http://schemas.microsoft.com/office/word/2015/wordml/symex" xmlns:wpg="http://schemas.microsoft.com/office/word/2010/wordprocessingGroup" xmlns:wpi="http://schemas.microsoft.com/office/word/2010/wordprocessingInk" xmlns:wne="http://schemas.microsoft.com/office/word/2006/wordml" xmlns:wps="http://schemas.microsoft.com/office/word/2010/wordprocessingShape" mc:Ignorable="w14 w15 w16se w16cid wp14">
   <w:p>
     <w:pPr>
       <w:pStyle w:val="Header"/>
@@ -11478,8 +11317,8 @@
 </file>
 
 <file path=word/numbering.xml><?xml version="1.0" encoding="utf-8"?>
-<w:numbering xmlns:wpc="http://schemas.microsoft.com/office/word/2010/wordprocessingCanvas" xmlns:mo="http://schemas.microsoft.com/office/mac/office/2008/main" xmlns:mc="http://schemas.openxmlformats.org/markup-compatibility/2006" xmlns:mv="urn:schemas-microsoft-com:mac:vml" xmlns:o="urn:schemas-microsoft-com:office:office" xmlns:r="http://schemas.openxmlformats.org/officeDocument/2006/relationships" xmlns:m="http://schemas.openxmlformats.org/officeDocument/2006/math" xmlns:v="urn:schemas-microsoft-com:vml" xmlns:wp14="http://schemas.microsoft.com/office/word/2010/wordprocessingDrawing" xmlns:wp="http://schemas.openxmlformats.org/drawingml/2006/wordprocessingDrawing" xmlns:w10="urn:schemas-microsoft-com:office:word" xmlns:w="http://schemas.openxmlformats.org/wordprocessingml/2006/main" xmlns:w14="http://schemas.microsoft.com/office/word/2010/wordml" xmlns:w15="http://schemas.microsoft.com/office/word/2012/wordml" xmlns:wpg="http://schemas.microsoft.com/office/word/2010/wordprocessingGroup" xmlns:wpi="http://schemas.microsoft.com/office/word/2010/wordprocessingInk" xmlns:wne="http://schemas.microsoft.com/office/word/2006/wordml" xmlns:wps="http://schemas.microsoft.com/office/word/2010/wordprocessingShape" mc:Ignorable="w14 w15 wp14">
-  <w:abstractNum w:abstractNumId="0">
+<w:numbering xmlns:wpc="http://schemas.microsoft.com/office/word/2010/wordprocessingCanvas" xmlns:cx="http://schemas.microsoft.com/office/drawing/2014/chartex" xmlns:cx1="http://schemas.microsoft.com/office/drawing/2015/9/8/chartex" xmlns:cx2="http://schemas.microsoft.com/office/drawing/2015/10/21/chartex" xmlns:cx3="http://schemas.microsoft.com/office/drawing/2016/5/9/chartex" xmlns:cx4="http://schemas.microsoft.com/office/drawing/2016/5/10/chartex" xmlns:cx5="http://schemas.microsoft.com/office/drawing/2016/5/11/chartex" xmlns:cx6="http://schemas.microsoft.com/office/drawing/2016/5/12/chartex" xmlns:cx7="http://schemas.microsoft.com/office/drawing/2016/5/13/chartex" xmlns:cx8="http://schemas.microsoft.com/office/drawing/2016/5/14/chartex" xmlns:mc="http://schemas.openxmlformats.org/markup-compatibility/2006" xmlns:aink="http://schemas.microsoft.com/office/drawing/2016/ink" xmlns:am3d="http://schemas.microsoft.com/office/drawing/2017/model3d" xmlns:o="urn:schemas-microsoft-com:office:office" xmlns:r="http://schemas.openxmlformats.org/officeDocument/2006/relationships" xmlns:m="http://schemas.openxmlformats.org/officeDocument/2006/math" xmlns:v="urn:schemas-microsoft-com:vml" xmlns:wp14="http://schemas.microsoft.com/office/word/2010/wordprocessingDrawing" xmlns:wp="http://schemas.openxmlformats.org/drawingml/2006/wordprocessingDrawing" xmlns:w10="urn:schemas-microsoft-com:office:word" xmlns:w="http://schemas.openxmlformats.org/wordprocessingml/2006/main" xmlns:w14="http://schemas.microsoft.com/office/word/2010/wordml" xmlns:w15="http://schemas.microsoft.com/office/word/2012/wordml" xmlns:w16cid="http://schemas.microsoft.com/office/word/2016/wordml/cid" xmlns:w16se="http://schemas.microsoft.com/office/word/2015/wordml/symex" xmlns:wpg="http://schemas.microsoft.com/office/word/2010/wordprocessingGroup" xmlns:wpi="http://schemas.microsoft.com/office/word/2010/wordprocessingInk" xmlns:wne="http://schemas.microsoft.com/office/word/2006/wordml" xmlns:wps="http://schemas.microsoft.com/office/word/2010/wordprocessingShape" mc:Ignorable="w14 w15 w16se w16cid wp14">
+  <w:abstractNum w:abstractNumId="0" w15:restartNumberingAfterBreak="0">
     <w:nsid w:val="FFFFFF7C"/>
     <w:multiLevelType w:val="singleLevel"/>
     <w:tmpl w:val="9B86E1EC"/>
@@ -11496,7 +11335,7 @@
       </w:pPr>
     </w:lvl>
   </w:abstractNum>
-  <w:abstractNum w:abstractNumId="1">
+  <w:abstractNum w:abstractNumId="1" w15:restartNumberingAfterBreak="0">
     <w:nsid w:val="FFFFFF7D"/>
     <w:multiLevelType w:val="singleLevel"/>
     <w:tmpl w:val="41F27358"/>
@@ -11513,7 +11352,7 @@
       </w:pPr>
     </w:lvl>
   </w:abstractNum>
-  <w:abstractNum w:abstractNumId="2">
+  <w:abstractNum w:abstractNumId="2" w15:restartNumberingAfterBreak="0">
     <w:nsid w:val="FFFFFF7E"/>
     <w:multiLevelType w:val="singleLevel"/>
     <w:tmpl w:val="DD6037CE"/>
@@ -11530,7 +11369,7 @@
       </w:pPr>
     </w:lvl>
   </w:abstractNum>
-  <w:abstractNum w:abstractNumId="3">
+  <w:abstractNum w:abstractNumId="3" w15:restartNumberingAfterBreak="0">
     <w:nsid w:val="FFFFFF7F"/>
     <w:multiLevelType w:val="singleLevel"/>
     <w:tmpl w:val="09007E0C"/>
@@ -11545,7 +11384,7 @@
       </w:pPr>
     </w:lvl>
   </w:abstractNum>
-  <w:abstractNum w:abstractNumId="4">
+  <w:abstractNum w:abstractNumId="4" w15:restartNumberingAfterBreak="0">
     <w:nsid w:val="FFFFFF80"/>
     <w:multiLevelType w:val="singleLevel"/>
     <w:tmpl w:val="E3086264"/>
@@ -11565,7 +11404,7 @@
       </w:rPr>
     </w:lvl>
   </w:abstractNum>
-  <w:abstractNum w:abstractNumId="5">
+  <w:abstractNum w:abstractNumId="5" w15:restartNumberingAfterBreak="0">
     <w:nsid w:val="FFFFFF81"/>
     <w:multiLevelType w:val="singleLevel"/>
     <w:tmpl w:val="E19CE07E"/>
@@ -11585,7 +11424,7 @@
       </w:rPr>
     </w:lvl>
   </w:abstractNum>
-  <w:abstractNum w:abstractNumId="6">
+  <w:abstractNum w:abstractNumId="6" w15:restartNumberingAfterBreak="0">
     <w:nsid w:val="FFFFFF82"/>
     <w:multiLevelType w:val="singleLevel"/>
     <w:tmpl w:val="2452EA74"/>
@@ -11605,7 +11444,7 @@
       </w:rPr>
     </w:lvl>
   </w:abstractNum>
-  <w:abstractNum w:abstractNumId="7">
+  <w:abstractNum w:abstractNumId="7" w15:restartNumberingAfterBreak="0">
     <w:nsid w:val="FFFFFF83"/>
     <w:multiLevelType w:val="singleLevel"/>
     <w:tmpl w:val="04090001"/>
@@ -11622,7 +11461,7 @@
       </w:rPr>
     </w:lvl>
   </w:abstractNum>
-  <w:abstractNum w:abstractNumId="8">
+  <w:abstractNum w:abstractNumId="8" w15:restartNumberingAfterBreak="0">
     <w:nsid w:val="FFFFFF88"/>
     <w:multiLevelType w:val="singleLevel"/>
     <w:tmpl w:val="FB32746A"/>
@@ -11643,7 +11482,7 @@
       </w:rPr>
     </w:lvl>
   </w:abstractNum>
-  <w:abstractNum w:abstractNumId="9">
+  <w:abstractNum w:abstractNumId="9" w15:restartNumberingAfterBreak="0">
     <w:nsid w:val="FFFFFF89"/>
     <w:multiLevelType w:val="singleLevel"/>
     <w:tmpl w:val="AB346654"/>
@@ -11664,7 +11503,7 @@
       </w:rPr>
     </w:lvl>
   </w:abstractNum>
-  <w:abstractNum w:abstractNumId="10">
+  <w:abstractNum w:abstractNumId="10" w15:restartNumberingAfterBreak="0">
     <w:nsid w:val="015C5B35"/>
     <w:multiLevelType w:val="hybridMultilevel"/>
     <w:tmpl w:val="ECC4A5D8"/>
@@ -11753,7 +11592,7 @@
       </w:pPr>
     </w:lvl>
   </w:abstractNum>
-  <w:abstractNum w:abstractNumId="11">
+  <w:abstractNum w:abstractNumId="11" w15:restartNumberingAfterBreak="0">
     <w:nsid w:val="02423BE7"/>
     <w:multiLevelType w:val="hybridMultilevel"/>
     <w:tmpl w:val="BEE6F842"/>
@@ -11866,7 +11705,7 @@
       </w:rPr>
     </w:lvl>
   </w:abstractNum>
-  <w:abstractNum w:abstractNumId="12">
+  <w:abstractNum w:abstractNumId="12" w15:restartNumberingAfterBreak="0">
     <w:nsid w:val="02745BF7"/>
     <w:multiLevelType w:val="hybridMultilevel"/>
     <w:tmpl w:val="DD9AEC9E"/>
@@ -11955,7 +11794,7 @@
       </w:pPr>
     </w:lvl>
   </w:abstractNum>
-  <w:abstractNum w:abstractNumId="13">
+  <w:abstractNum w:abstractNumId="13" w15:restartNumberingAfterBreak="0">
     <w:nsid w:val="061914CE"/>
     <w:multiLevelType w:val="hybridMultilevel"/>
     <w:tmpl w:val="C9D454BE"/>
@@ -12068,7 +11907,7 @@
       </w:rPr>
     </w:lvl>
   </w:abstractNum>
-  <w:abstractNum w:abstractNumId="14">
+  <w:abstractNum w:abstractNumId="14" w15:restartNumberingAfterBreak="0">
     <w:nsid w:val="08F8452C"/>
     <w:multiLevelType w:val="hybridMultilevel"/>
     <w:tmpl w:val="DD084044"/>
@@ -12154,7 +11993,7 @@
       </w:pPr>
     </w:lvl>
   </w:abstractNum>
-  <w:abstractNum w:abstractNumId="15">
+  <w:abstractNum w:abstractNumId="15" w15:restartNumberingAfterBreak="0">
     <w:nsid w:val="0AAC1524"/>
     <w:multiLevelType w:val="hybridMultilevel"/>
     <w:tmpl w:val="8F46022A"/>
@@ -12267,7 +12106,7 @@
       </w:rPr>
     </w:lvl>
   </w:abstractNum>
-  <w:abstractNum w:abstractNumId="16">
+  <w:abstractNum w:abstractNumId="16" w15:restartNumberingAfterBreak="0">
     <w:nsid w:val="0CC462DC"/>
     <w:multiLevelType w:val="hybridMultilevel"/>
     <w:tmpl w:val="D4844A72"/>
@@ -12380,7 +12219,7 @@
       </w:rPr>
     </w:lvl>
   </w:abstractNum>
-  <w:abstractNum w:abstractNumId="17">
+  <w:abstractNum w:abstractNumId="17" w15:restartNumberingAfterBreak="0">
     <w:nsid w:val="0D9544BA"/>
     <w:multiLevelType w:val="hybridMultilevel"/>
     <w:tmpl w:val="C8B2F400"/>
@@ -12493,7 +12332,7 @@
       </w:rPr>
     </w:lvl>
   </w:abstractNum>
-  <w:abstractNum w:abstractNumId="18">
+  <w:abstractNum w:abstractNumId="18" w15:restartNumberingAfterBreak="0">
     <w:nsid w:val="1C7A31D5"/>
     <w:multiLevelType w:val="hybridMultilevel"/>
     <w:tmpl w:val="F3444274"/>
@@ -12606,7 +12445,7 @@
       </w:rPr>
     </w:lvl>
   </w:abstractNum>
-  <w:abstractNum w:abstractNumId="19">
+  <w:abstractNum w:abstractNumId="19" w15:restartNumberingAfterBreak="0">
     <w:nsid w:val="20330216"/>
     <w:multiLevelType w:val="hybridMultilevel"/>
     <w:tmpl w:val="80B2939C"/>
@@ -12719,7 +12558,7 @@
       </w:rPr>
     </w:lvl>
   </w:abstractNum>
-  <w:abstractNum w:abstractNumId="20">
+  <w:abstractNum w:abstractNumId="20" w15:restartNumberingAfterBreak="0">
     <w:nsid w:val="22606C37"/>
     <w:multiLevelType w:val="hybridMultilevel"/>
     <w:tmpl w:val="8DC08F0A"/>
@@ -12832,7 +12671,7 @@
       </w:rPr>
     </w:lvl>
   </w:abstractNum>
-  <w:abstractNum w:abstractNumId="21">
+  <w:abstractNum w:abstractNumId="21" w15:restartNumberingAfterBreak="0">
     <w:nsid w:val="23E83D04"/>
     <w:multiLevelType w:val="hybridMultilevel"/>
     <w:tmpl w:val="F2181FC6"/>
@@ -12918,7 +12757,7 @@
       </w:pPr>
     </w:lvl>
   </w:abstractNum>
-  <w:abstractNum w:abstractNumId="22">
+  <w:abstractNum w:abstractNumId="22" w15:restartNumberingAfterBreak="0">
     <w:nsid w:val="24F46E29"/>
     <w:multiLevelType w:val="hybridMultilevel"/>
     <w:tmpl w:val="B636D8B2"/>
@@ -13004,7 +12843,7 @@
       </w:pPr>
     </w:lvl>
   </w:abstractNum>
-  <w:abstractNum w:abstractNumId="23">
+  <w:abstractNum w:abstractNumId="23" w15:restartNumberingAfterBreak="0">
     <w:nsid w:val="28230A6A"/>
     <w:multiLevelType w:val="hybridMultilevel"/>
     <w:tmpl w:val="EB8E3046"/>
@@ -13118,7 +12957,7 @@
       </w:rPr>
     </w:lvl>
   </w:abstractNum>
-  <w:abstractNum w:abstractNumId="24">
+  <w:abstractNum w:abstractNumId="24" w15:restartNumberingAfterBreak="0">
     <w:nsid w:val="28782ADC"/>
     <w:multiLevelType w:val="hybridMultilevel"/>
     <w:tmpl w:val="141232B0"/>
@@ -13207,7 +13046,7 @@
       </w:pPr>
     </w:lvl>
   </w:abstractNum>
-  <w:abstractNum w:abstractNumId="25">
+  <w:abstractNum w:abstractNumId="25" w15:restartNumberingAfterBreak="0">
     <w:nsid w:val="2BDE230F"/>
     <w:multiLevelType w:val="hybridMultilevel"/>
     <w:tmpl w:val="BB9CC0CC"/>
@@ -13293,7 +13132,7 @@
       </w:pPr>
     </w:lvl>
   </w:abstractNum>
-  <w:abstractNum w:abstractNumId="26">
+  <w:abstractNum w:abstractNumId="26" w15:restartNumberingAfterBreak="0">
     <w:nsid w:val="35930B4A"/>
     <w:multiLevelType w:val="hybridMultilevel"/>
     <w:tmpl w:val="AFE2FD9A"/>
@@ -13406,7 +13245,7 @@
       </w:rPr>
     </w:lvl>
   </w:abstractNum>
-  <w:abstractNum w:abstractNumId="27">
+  <w:abstractNum w:abstractNumId="27" w15:restartNumberingAfterBreak="0">
     <w:nsid w:val="3E527F7E"/>
     <w:multiLevelType w:val="hybridMultilevel"/>
     <w:tmpl w:val="CEF8C064"/>
@@ -13519,7 +13358,7 @@
       </w:rPr>
     </w:lvl>
   </w:abstractNum>
-  <w:abstractNum w:abstractNumId="28">
+  <w:abstractNum w:abstractNumId="28" w15:restartNumberingAfterBreak="0">
     <w:nsid w:val="47DA3548"/>
     <w:multiLevelType w:val="hybridMultilevel"/>
     <w:tmpl w:val="93D4BE22"/>
@@ -13605,7 +13444,7 @@
       </w:pPr>
     </w:lvl>
   </w:abstractNum>
-  <w:abstractNum w:abstractNumId="29">
+  <w:abstractNum w:abstractNumId="29" w15:restartNumberingAfterBreak="0">
     <w:nsid w:val="4926789E"/>
     <w:multiLevelType w:val="hybridMultilevel"/>
     <w:tmpl w:val="0B3690F6"/>
@@ -13691,7 +13530,7 @@
       </w:pPr>
     </w:lvl>
   </w:abstractNum>
-  <w:abstractNum w:abstractNumId="30">
+  <w:abstractNum w:abstractNumId="30" w15:restartNumberingAfterBreak="0">
     <w:nsid w:val="5541533D"/>
     <w:multiLevelType w:val="hybridMultilevel"/>
     <w:tmpl w:val="492690A2"/>
@@ -13804,7 +13643,7 @@
       </w:rPr>
     </w:lvl>
   </w:abstractNum>
-  <w:abstractNum w:abstractNumId="31">
+  <w:abstractNum w:abstractNumId="31" w15:restartNumberingAfterBreak="0">
     <w:nsid w:val="56182D82"/>
     <w:multiLevelType w:val="hybridMultilevel"/>
     <w:tmpl w:val="FF0AF08E"/>
@@ -13917,7 +13756,7 @@
       </w:rPr>
     </w:lvl>
   </w:abstractNum>
-  <w:abstractNum w:abstractNumId="32">
+  <w:abstractNum w:abstractNumId="32" w15:restartNumberingAfterBreak="0">
     <w:nsid w:val="58A216DF"/>
     <w:multiLevelType w:val="hybridMultilevel"/>
     <w:tmpl w:val="3C620FDC"/>
@@ -14030,7 +13869,7 @@
       </w:rPr>
     </w:lvl>
   </w:abstractNum>
-  <w:abstractNum w:abstractNumId="33">
+  <w:abstractNum w:abstractNumId="33" w15:restartNumberingAfterBreak="0">
     <w:nsid w:val="5CEE5130"/>
     <w:multiLevelType w:val="hybridMultilevel"/>
     <w:tmpl w:val="EBCC77AC"/>
@@ -14143,7 +13982,7 @@
       </w:rPr>
     </w:lvl>
   </w:abstractNum>
-  <w:abstractNum w:abstractNumId="34">
+  <w:abstractNum w:abstractNumId="34" w15:restartNumberingAfterBreak="0">
     <w:nsid w:val="5F2D09CA"/>
     <w:multiLevelType w:val="hybridMultilevel"/>
     <w:tmpl w:val="A2EE0F7E"/>
@@ -14258,7 +14097,7 @@
       </w:rPr>
     </w:lvl>
   </w:abstractNum>
-  <w:abstractNum w:abstractNumId="35">
+  <w:abstractNum w:abstractNumId="35" w15:restartNumberingAfterBreak="0">
     <w:nsid w:val="67BA23D8"/>
     <w:multiLevelType w:val="hybridMultilevel"/>
     <w:tmpl w:val="05583E3A"/>
@@ -14347,7 +14186,7 @@
       </w:pPr>
     </w:lvl>
   </w:abstractNum>
-  <w:abstractNum w:abstractNumId="36">
+  <w:abstractNum w:abstractNumId="36" w15:restartNumberingAfterBreak="0">
     <w:nsid w:val="6FE27835"/>
     <w:multiLevelType w:val="hybridMultilevel"/>
     <w:tmpl w:val="C25CEA84"/>
@@ -14436,7 +14275,7 @@
       </w:pPr>
     </w:lvl>
   </w:abstractNum>
-  <w:abstractNum w:abstractNumId="37">
+  <w:abstractNum w:abstractNumId="37" w15:restartNumberingAfterBreak="0">
     <w:nsid w:val="72101500"/>
     <w:multiLevelType w:val="hybridMultilevel"/>
     <w:tmpl w:val="9E440B8C"/>
@@ -14549,7 +14388,7 @@
       </w:rPr>
     </w:lvl>
   </w:abstractNum>
-  <w:abstractNum w:abstractNumId="38">
+  <w:abstractNum w:abstractNumId="38" w15:restartNumberingAfterBreak="0">
     <w:nsid w:val="7A4B7376"/>
     <w:multiLevelType w:val="hybridMultilevel"/>
     <w:tmpl w:val="3BD83F38"/>
@@ -14638,7 +14477,7 @@
       </w:pPr>
     </w:lvl>
   </w:abstractNum>
-  <w:abstractNum w:abstractNumId="39">
+  <w:abstractNum w:abstractNumId="39" w15:restartNumberingAfterBreak="0">
     <w:nsid w:val="7AEF0492"/>
     <w:multiLevelType w:val="hybridMultilevel"/>
     <w:tmpl w:val="F790D3F4"/>
@@ -14918,7 +14757,7 @@
 </file>
 
 <file path=word/people.xml><?xml version="1.0" encoding="utf-8"?>
-<w15:people xmlns:wpc="http://schemas.microsoft.com/office/word/2010/wordprocessingCanvas" xmlns:mo="http://schemas.microsoft.com/office/mac/office/2008/main" xmlns:mc="http://schemas.openxmlformats.org/markup-compatibility/2006" xmlns:mv="urn:schemas-microsoft-com:mac:vml" xmlns:o="urn:schemas-microsoft-com:office:office" xmlns:r="http://schemas.openxmlformats.org/officeDocument/2006/relationships" xmlns:m="http://schemas.openxmlformats.org/officeDocument/2006/math" xmlns:v="urn:schemas-microsoft-com:vml" xmlns:wp14="http://schemas.microsoft.com/office/word/2010/wordprocessingDrawing" xmlns:wp="http://schemas.openxmlformats.org/drawingml/2006/wordprocessingDrawing" xmlns:w10="urn:schemas-microsoft-com:office:word" xmlns:w="http://schemas.openxmlformats.org/wordprocessingml/2006/main" xmlns:w14="http://schemas.microsoft.com/office/word/2010/wordml" xmlns:w15="http://schemas.microsoft.com/office/word/2012/wordml" xmlns:wpg="http://schemas.microsoft.com/office/word/2010/wordprocessingGroup" xmlns:wpi="http://schemas.microsoft.com/office/word/2010/wordprocessingInk" xmlns:wne="http://schemas.microsoft.com/office/word/2006/wordml" xmlns:wps="http://schemas.microsoft.com/office/word/2010/wordprocessingShape" mc:Ignorable="w14 w15 wp14">
+<w15:people xmlns:wpc="http://schemas.microsoft.com/office/word/2010/wordprocessingCanvas" xmlns:cx="http://schemas.microsoft.com/office/drawing/2014/chartex" xmlns:cx1="http://schemas.microsoft.com/office/drawing/2015/9/8/chartex" xmlns:cx2="http://schemas.microsoft.com/office/drawing/2015/10/21/chartex" xmlns:cx3="http://schemas.microsoft.com/office/drawing/2016/5/9/chartex" xmlns:cx4="http://schemas.microsoft.com/office/drawing/2016/5/10/chartex" xmlns:cx5="http://schemas.microsoft.com/office/drawing/2016/5/11/chartex" xmlns:cx6="http://schemas.microsoft.com/office/drawing/2016/5/12/chartex" xmlns:cx7="http://schemas.microsoft.com/office/drawing/2016/5/13/chartex" xmlns:cx8="http://schemas.microsoft.com/office/drawing/2016/5/14/chartex" xmlns:mc="http://schemas.openxmlformats.org/markup-compatibility/2006" xmlns:aink="http://schemas.microsoft.com/office/drawing/2016/ink" xmlns:am3d="http://schemas.microsoft.com/office/drawing/2017/model3d" xmlns:o="urn:schemas-microsoft-com:office:office" xmlns:r="http://schemas.openxmlformats.org/officeDocument/2006/relationships" xmlns:m="http://schemas.openxmlformats.org/officeDocument/2006/math" xmlns:v="urn:schemas-microsoft-com:vml" xmlns:wp14="http://schemas.microsoft.com/office/word/2010/wordprocessingDrawing" xmlns:wp="http://schemas.openxmlformats.org/drawingml/2006/wordprocessingDrawing" xmlns:w10="urn:schemas-microsoft-com:office:word" xmlns:w="http://schemas.openxmlformats.org/wordprocessingml/2006/main" xmlns:w14="http://schemas.microsoft.com/office/word/2010/wordml" xmlns:w15="http://schemas.microsoft.com/office/word/2012/wordml" xmlns:w16cid="http://schemas.microsoft.com/office/word/2016/wordml/cid" xmlns:w16se="http://schemas.microsoft.com/office/word/2015/wordml/symex" xmlns:wpg="http://schemas.microsoft.com/office/word/2010/wordprocessingGroup" xmlns:wpi="http://schemas.microsoft.com/office/word/2010/wordprocessingInk" xmlns:wne="http://schemas.microsoft.com/office/word/2006/wordml" xmlns:wps="http://schemas.microsoft.com/office/word/2010/wordprocessingShape" mc:Ignorable="w14 w15 w16se w16cid wp14">
   <w15:person w15:author="Suzanne Selhorn">
     <w15:presenceInfo w15:providerId="None" w15:userId="Suzanne Selhorn"/>
   </w15:person>
@@ -14932,7 +14771,7 @@
 </file>
 
 <file path=word/styles.xml><?xml version="1.0" encoding="utf-8"?>
-<w:styles xmlns:mc="http://schemas.openxmlformats.org/markup-compatibility/2006" xmlns:r="http://schemas.openxmlformats.org/officeDocument/2006/relationships" xmlns:w="http://schemas.openxmlformats.org/wordprocessingml/2006/main" xmlns:w14="http://schemas.microsoft.com/office/word/2010/wordml" xmlns:w15="http://schemas.microsoft.com/office/word/2012/wordml" mc:Ignorable="w14 w15">
+<w:styles xmlns:mc="http://schemas.openxmlformats.org/markup-compatibility/2006" xmlns:r="http://schemas.openxmlformats.org/officeDocument/2006/relationships" xmlns:w="http://schemas.openxmlformats.org/wordprocessingml/2006/main" xmlns:w14="http://schemas.microsoft.com/office/word/2010/wordml" xmlns:w15="http://schemas.microsoft.com/office/word/2012/wordml" xmlns:w16cid="http://schemas.microsoft.com/office/word/2016/wordml/cid" xmlns:w16se="http://schemas.microsoft.com/office/word/2015/wordml/symex" mc:Ignorable="w14 w15 w16se w16cid">
   <w:docDefaults>
     <w:rPrDefault>
       <w:rPr>
@@ -14948,7 +14787,7 @@
       </w:pPr>
     </w:pPrDefault>
   </w:docDefaults>
-  <w:latentStyles w:defLockedState="1" w:defUIPriority="0" w:defSemiHidden="0" w:defUnhideWhenUsed="0" w:defQFormat="0" w:count="380">
+  <w:latentStyles w:defLockedState="1" w:defUIPriority="0" w:defSemiHidden="0" w:defUnhideWhenUsed="0" w:defQFormat="0" w:count="375">
     <w:lsdException w:name="Normal" w:locked="0" w:qFormat="1"/>
     <w:lsdException w:name="heading 1" w:uiPriority="9" w:qFormat="1"/>
     <w:lsdException w:name="heading 2" w:uiPriority="9" w:qFormat="1"/>
@@ -15672,7 +15511,6 @@
     <w:rsid w:val="00201961"/>
     <w:tblPr>
       <w:tblCellSpacing w:w="7" w:type="dxa"/>
-      <w:tblInd w:w="0" w:type="dxa"/>
       <w:tblBorders>
         <w:top w:val="single" w:sz="4" w:space="0" w:color="000000" w:themeColor="text1"/>
         <w:left w:val="single" w:sz="4" w:space="0" w:color="000000" w:themeColor="text1"/>
@@ -15682,9 +15520,7 @@
         <w:insideV w:val="single" w:sz="4" w:space="0" w:color="000000" w:themeColor="text1"/>
       </w:tblBorders>
       <w:tblCellMar>
-        <w:top w:w="0" w:type="dxa"/>
         <w:left w:w="115" w:type="dxa"/>
-        <w:bottom w:w="0" w:type="dxa"/>
         <w:right w:w="115" w:type="dxa"/>
       </w:tblCellMar>
     </w:tblPr>
@@ -15705,27 +15541,7 @@
     </w:rPr>
     <w:tblPr>
       <w:tblStyleRowBandSize w:val="1"/>
-      <w:tblCellSpacing w:w="7" w:type="dxa"/>
-      <w:tblInd w:w="0" w:type="dxa"/>
-      <w:tblBorders>
-        <w:top w:val="single" w:sz="4" w:space="0" w:color="000000" w:themeColor="text1"/>
-        <w:left w:val="single" w:sz="4" w:space="0" w:color="000000" w:themeColor="text1"/>
-        <w:bottom w:val="single" w:sz="4" w:space="0" w:color="000000" w:themeColor="text1"/>
-        <w:right w:val="single" w:sz="4" w:space="0" w:color="000000" w:themeColor="text1"/>
-        <w:insideH w:val="single" w:sz="4" w:space="0" w:color="000000" w:themeColor="text1"/>
-        <w:insideV w:val="single" w:sz="4" w:space="0" w:color="000000" w:themeColor="text1"/>
-      </w:tblBorders>
-      <w:tblCellMar>
-        <w:top w:w="0" w:type="dxa"/>
-        <w:left w:w="115" w:type="dxa"/>
-        <w:bottom w:w="0" w:type="dxa"/>
-        <w:right w:w="115" w:type="dxa"/>
-      </w:tblCellMar>
     </w:tblPr>
-    <w:trPr>
-      <w:tblHeader/>
-      <w:tblCellSpacing w:w="7" w:type="dxa"/>
-    </w:trPr>
     <w:tblStylePr w:type="firstRow">
       <w:pPr>
         <w:wordWrap/>
@@ -16092,17 +15908,10 @@
     <w:tblPr>
       <w:tblStyleRowBandSize w:val="1"/>
       <w:tblStyleColBandSize w:val="1"/>
-      <w:tblInd w:w="0" w:type="dxa"/>
       <w:tblBorders>
         <w:top w:val="single" w:sz="8" w:space="0" w:color="4F81BD"/>
         <w:bottom w:val="single" w:sz="8" w:space="0" w:color="4F81BD"/>
       </w:tblBorders>
-      <w:tblCellMar>
-        <w:top w:w="0" w:type="dxa"/>
-        <w:left w:w="108" w:type="dxa"/>
-        <w:bottom w:w="0" w:type="dxa"/>
-        <w:right w:w="108" w:type="dxa"/>
-      </w:tblCellMar>
     </w:tblPr>
     <w:tblStylePr w:type="firstRow">
       <w:pPr>
@@ -16196,17 +16005,10 @@
     <w:tblPr>
       <w:tblStyleRowBandSize w:val="1"/>
       <w:tblStyleColBandSize w:val="1"/>
-      <w:tblInd w:w="0" w:type="dxa"/>
       <w:tblBorders>
         <w:top w:val="single" w:sz="8" w:space="0" w:color="4F81BD"/>
         <w:bottom w:val="single" w:sz="8" w:space="0" w:color="4F81BD"/>
       </w:tblBorders>
-      <w:tblCellMar>
-        <w:top w:w="0" w:type="dxa"/>
-        <w:left w:w="108" w:type="dxa"/>
-        <w:bottom w:w="0" w:type="dxa"/>
-        <w:right w:w="108" w:type="dxa"/>
-      </w:tblCellMar>
     </w:tblPr>
     <w:tblStylePr w:type="firstRow">
       <w:rPr>
@@ -16280,7 +16082,6 @@
     <w:tblPr>
       <w:tblStyleRowBandSize w:val="1"/>
       <w:tblStyleColBandSize w:val="1"/>
-      <w:tblInd w:w="0" w:type="dxa"/>
       <w:tblBorders>
         <w:top w:val="single" w:sz="8" w:space="0" w:color="4F81BD"/>
         <w:left w:val="single" w:sz="8" w:space="0" w:color="4F81BD"/>
@@ -16289,12 +16090,6 @@
         <w:insideH w:val="single" w:sz="8" w:space="0" w:color="4F81BD"/>
         <w:insideV w:val="single" w:sz="8" w:space="0" w:color="4F81BD"/>
       </w:tblBorders>
-      <w:tblCellMar>
-        <w:top w:w="0" w:type="dxa"/>
-        <w:left w:w="108" w:type="dxa"/>
-        <w:bottom w:w="0" w:type="dxa"/>
-        <w:right w:w="108" w:type="dxa"/>
-      </w:tblCellMar>
     </w:tblPr>
     <w:tblStylePr w:type="firstRow">
       <w:pPr>
@@ -16413,7 +16208,6 @@
     <w:tblPr>
       <w:tblStyleRowBandSize w:val="1"/>
       <w:tblStyleColBandSize w:val="1"/>
-      <w:tblInd w:w="0" w:type="dxa"/>
       <w:tblBorders>
         <w:top w:val="single" w:sz="8" w:space="0" w:color="7BA0CD"/>
         <w:left w:val="single" w:sz="8" w:space="0" w:color="7BA0CD"/>
@@ -16421,12 +16215,6 @@
         <w:right w:val="single" w:sz="8" w:space="0" w:color="7BA0CD"/>
         <w:insideH w:val="single" w:sz="8" w:space="0" w:color="7BA0CD"/>
       </w:tblBorders>
-      <w:tblCellMar>
-        <w:top w:w="0" w:type="dxa"/>
-        <w:left w:w="108" w:type="dxa"/>
-        <w:bottom w:w="0" w:type="dxa"/>
-        <w:right w:w="108" w:type="dxa"/>
-      </w:tblCellMar>
     </w:tblPr>
     <w:tblStylePr w:type="firstRow">
       <w:pPr>
@@ -16523,17 +16311,10 @@
     <w:tblPr>
       <w:tblStyleRowBandSize w:val="1"/>
       <w:tblStyleColBandSize w:val="1"/>
-      <w:tblInd w:w="0" w:type="dxa"/>
       <w:tblBorders>
         <w:top w:val="single" w:sz="8" w:space="0" w:color="4BACC6"/>
         <w:bottom w:val="single" w:sz="8" w:space="0" w:color="4BACC6"/>
       </w:tblBorders>
-      <w:tblCellMar>
-        <w:top w:w="0" w:type="dxa"/>
-        <w:left w:w="108" w:type="dxa"/>
-        <w:bottom w:w="0" w:type="dxa"/>
-        <w:right w:w="108" w:type="dxa"/>
-      </w:tblCellMar>
     </w:tblPr>
     <w:tblStylePr w:type="firstRow">
       <w:pPr>
@@ -16627,17 +16408,10 @@
     <w:tblPr>
       <w:tblStyleRowBandSize w:val="1"/>
       <w:tblStyleColBandSize w:val="1"/>
-      <w:tblInd w:w="0" w:type="dxa"/>
       <w:tblBorders>
         <w:top w:val="single" w:sz="8" w:space="0" w:color="4F81BD"/>
         <w:bottom w:val="single" w:sz="8" w:space="0" w:color="4F81BD"/>
       </w:tblBorders>
-      <w:tblCellMar>
-        <w:top w:w="0" w:type="dxa"/>
-        <w:left w:w="108" w:type="dxa"/>
-        <w:bottom w:w="0" w:type="dxa"/>
-        <w:right w:w="108" w:type="dxa"/>
-      </w:tblCellMar>
     </w:tblPr>
     <w:tblStylePr w:type="firstRow">
       <w:pPr>
@@ -16878,7 +16652,6 @@
     <w:tblPr>
       <w:tblStyleRowBandSize w:val="1"/>
       <w:tblStyleColBandSize w:val="1"/>
-      <w:tblInd w:w="0" w:type="dxa"/>
       <w:tblBorders>
         <w:top w:val="single" w:sz="8" w:space="0" w:color="4F81BD" w:themeColor="accent1"/>
         <w:left w:val="single" w:sz="8" w:space="0" w:color="4F81BD" w:themeColor="accent1"/>
@@ -16887,12 +16660,6 @@
         <w:insideH w:val="single" w:sz="8" w:space="0" w:color="4F81BD" w:themeColor="accent1"/>
         <w:insideV w:val="single" w:sz="8" w:space="0" w:color="4F81BD" w:themeColor="accent1"/>
       </w:tblBorders>
-      <w:tblCellMar>
-        <w:top w:w="0" w:type="dxa"/>
-        <w:left w:w="108" w:type="dxa"/>
-        <w:bottom w:w="0" w:type="dxa"/>
-        <w:right w:w="108" w:type="dxa"/>
-      </w:tblCellMar>
     </w:tblPr>
     <w:tblStylePr w:type="firstRow">
       <w:pPr>
@@ -17126,7 +16893,6 @@
     <w:tblPr>
       <w:tblStyleRowBandSize w:val="1"/>
       <w:tblStyleColBandSize w:val="1"/>
-      <w:tblInd w:w="0" w:type="dxa"/>
       <w:tblBorders>
         <w:top w:val="single" w:sz="24" w:space="0" w:color="C0504D" w:themeColor="accent2"/>
         <w:left w:val="single" w:sz="4" w:space="0" w:color="4F81BD" w:themeColor="accent1"/>
@@ -17135,12 +16901,6 @@
         <w:insideH w:val="single" w:sz="4" w:space="0" w:color="FFFFFF" w:themeColor="background1"/>
         <w:insideV w:val="single" w:sz="4" w:space="0" w:color="FFFFFF" w:themeColor="background1"/>
       </w:tblBorders>
-      <w:tblCellMar>
-        <w:top w:w="0" w:type="dxa"/>
-        <w:left w:w="108" w:type="dxa"/>
-        <w:bottom w:w="0" w:type="dxa"/>
-        <w:right w:w="108" w:type="dxa"/>
-      </w:tblCellMar>
     </w:tblPr>
     <w:tcPr>
       <w:shd w:val="clear" w:color="auto" w:fill="EDF2F8" w:themeFill="accent1" w:themeFillTint="19"/>
@@ -17289,19 +17049,12 @@
     <w:tblPr>
       <w:tblStyleRowBandSize w:val="1"/>
       <w:tblStyleColBandSize w:val="1"/>
-      <w:tblInd w:w="0" w:type="dxa"/>
       <w:tblBorders>
         <w:top w:val="single" w:sz="8" w:space="0" w:color="4F81BD" w:themeColor="accent1"/>
         <w:left w:val="single" w:sz="8" w:space="0" w:color="4F81BD" w:themeColor="accent1"/>
         <w:bottom w:val="single" w:sz="8" w:space="0" w:color="4F81BD" w:themeColor="accent1"/>
         <w:right w:val="single" w:sz="8" w:space="0" w:color="4F81BD" w:themeColor="accent1"/>
       </w:tblBorders>
-      <w:tblCellMar>
-        <w:top w:w="0" w:type="dxa"/>
-        <w:left w:w="108" w:type="dxa"/>
-        <w:bottom w:w="0" w:type="dxa"/>
-        <w:right w:w="108" w:type="dxa"/>
-      </w:tblCellMar>
     </w:tblPr>
     <w:tblStylePr w:type="firstRow">
       <w:pPr>
@@ -17387,12 +17140,6 @@
         <w:bottom w:val="single" w:sz="8" w:space="0" w:color="146EB4"/>
         <w:insideH w:val="single" w:sz="8" w:space="0" w:color="146EB4"/>
       </w:tblBorders>
-      <w:tblCellMar>
-        <w:top w:w="0" w:type="dxa"/>
-        <w:left w:w="108" w:type="dxa"/>
-        <w:bottom w:w="0" w:type="dxa"/>
-        <w:right w:w="108" w:type="dxa"/>
-      </w:tblCellMar>
     </w:tblPr>
     <w:tblStylePr w:type="firstRow">
       <w:rPr>
@@ -17430,19 +17177,12 @@
     <w:tblPr>
       <w:tblStyleRowBandSize w:val="1"/>
       <w:tblStyleColBandSize w:val="1"/>
-      <w:tblInd w:w="0" w:type="dxa"/>
       <w:tblBorders>
         <w:top w:val="single" w:sz="8" w:space="0" w:color="4BACC6" w:themeColor="accent5"/>
         <w:left w:val="single" w:sz="8" w:space="0" w:color="4BACC6" w:themeColor="accent5"/>
         <w:bottom w:val="single" w:sz="8" w:space="0" w:color="4BACC6" w:themeColor="accent5"/>
         <w:right w:val="single" w:sz="8" w:space="0" w:color="4BACC6" w:themeColor="accent5"/>
       </w:tblBorders>
-      <w:tblCellMar>
-        <w:top w:w="0" w:type="dxa"/>
-        <w:left w:w="108" w:type="dxa"/>
-        <w:bottom w:w="0" w:type="dxa"/>
-        <w:right w:w="108" w:type="dxa"/>
-      </w:tblCellMar>
     </w:tblPr>
     <w:tblStylePr w:type="firstRow">
       <w:pPr>
@@ -17613,17 +17353,6 @@
     <w:rsid w:val="009F7B29"/>
     <w:tblPr>
       <w:tblInd w:w="-720" w:type="dxa"/>
-      <w:tblBorders>
-        <w:top w:val="single" w:sz="8" w:space="0" w:color="146EB4"/>
-        <w:bottom w:val="single" w:sz="8" w:space="0" w:color="146EB4"/>
-        <w:insideH w:val="single" w:sz="8" w:space="0" w:color="146EB4"/>
-      </w:tblBorders>
-      <w:tblCellMar>
-        <w:top w:w="0" w:type="dxa"/>
-        <w:left w:w="108" w:type="dxa"/>
-        <w:bottom w:w="0" w:type="dxa"/>
-        <w:right w:w="108" w:type="dxa"/>
-      </w:tblCellMar>
     </w:tblPr>
     <w:tblStylePr w:type="firstRow">
       <w:rPr>
@@ -17661,12 +17390,6 @@
     <w:rsid w:val="003853A9"/>
     <w:tblPr>
       <w:tblInd w:w="-2880" w:type="dxa"/>
-      <w:tblCellMar>
-        <w:top w:w="0" w:type="dxa"/>
-        <w:left w:w="108" w:type="dxa"/>
-        <w:bottom w:w="0" w:type="dxa"/>
-        <w:right w:w="108" w:type="dxa"/>
-      </w:tblCellMar>
     </w:tblPr>
   </w:style>
   <w:style w:type="paragraph" w:styleId="TableofFigures">
@@ -17845,11 +17568,21 @@
       <w:shd w:val="clear" w:color="auto" w:fill="E6E6E6"/>
     </w:rPr>
   </w:style>
-  <w:style w:type="character" w:customStyle="1" w:styleId="UnresolvedMention">
+  <w:style w:type="character" w:customStyle="1" w:styleId="UnresolvedMention2">
+    <w:name w:val="Unresolved Mention2"/>
+    <w:basedOn w:val="DefaultParagraphFont"/>
+    <w:locked/>
+    <w:rsid w:val="0014026B"/>
+    <w:rPr>
+      <w:color w:val="605E5C"/>
+      <w:shd w:val="clear" w:color="auto" w:fill="E1DFDD"/>
+    </w:rPr>
+  </w:style>
+  <w:style w:type="character" w:styleId="UnresolvedMention">
     <w:name w:val="Unresolved Mention"/>
     <w:basedOn w:val="DefaultParagraphFont"/>
     <w:locked/>
-    <w:rsid w:val="0014026B"/>
+    <w:rsid w:val="009A434C"/>
     <w:rPr>
       <w:color w:val="605E5C"/>
       <w:shd w:val="clear" w:color="auto" w:fill="E1DFDD"/>
@@ -18142,15 +17875,6 @@
 </file>
 
 <file path=customXml/item1.xml><?xml version="1.0" encoding="utf-8"?>
-<?mso-contentType ?>
-<FormTemplates xmlns="http://schemas.microsoft.com/sharepoint/v3/contenttype/forms">
-  <Display>DocumentLibraryForm</Display>
-  <Edit>DocumentLibraryForm</Edit>
-  <New>DocumentLibraryForm</New>
-</FormTemplates>
-</file>
-
-<file path=customXml/item2.xml><?xml version="1.0" encoding="utf-8"?>
 <ct:contentTypeSchema xmlns:ct="http://schemas.microsoft.com/office/2006/metadata/contentType" xmlns:ma="http://schemas.microsoft.com/office/2006/metadata/properties/metaAttributes" ct:_="" ma:_="" ma:contentTypeName="Document" ma:contentTypeID="0x010100BD919320ECE955498EAA1FF4BACA5E27" ma:contentTypeVersion="0" ma:contentTypeDescription="Create a new document." ma:contentTypeScope="" ma:versionID="62045c689b06d1cc61867120ba9a5bee">
   <xsd:schema xmlns:xsd="http://www.w3.org/2001/XMLSchema" xmlns:xs="http://www.w3.org/2001/XMLSchema" xmlns:p="http://schemas.microsoft.com/office/2006/metadata/properties" targetNamespace="http://schemas.microsoft.com/office/2006/metadata/properties" ma:root="true" ma:fieldsID="c64490b4aec6201516c3a874156f37b2">
     <xsd:element name="properties">
@@ -18264,10 +17988,19 @@
 </ct:contentTypeSchema>
 </file>
 
-<file path=customXml/item3.xml><?xml version="1.0" encoding="utf-8"?>
+<file path=customXml/item2.xml><?xml version="1.0" encoding="utf-8"?>
 <p:properties xmlns:p="http://schemas.microsoft.com/office/2006/metadata/properties" xmlns:xsi="http://www.w3.org/2001/XMLSchema-instance" xmlns:pc="http://schemas.microsoft.com/office/infopath/2007/PartnerControls">
   <documentManagement/>
 </p:properties>
+</file>
+
+<file path=customXml/item3.xml><?xml version="1.0" encoding="utf-8"?>
+<?mso-contentType ?>
+<FormTemplates xmlns="http://schemas.microsoft.com/sharepoint/v3/contenttype/forms">
+  <Display>DocumentLibraryForm</Display>
+  <Edit>DocumentLibraryForm</Edit>
+  <New>DocumentLibraryForm</New>
+</FormTemplates>
 </file>
 
 <file path=customXml/item4.xml><?xml version="1.0" encoding="utf-8"?>
@@ -18275,14 +18008,6 @@
 </file>
 
 <file path=customXml/itemProps1.xml><?xml version="1.0" encoding="utf-8"?>
-<ds:datastoreItem xmlns:ds="http://schemas.openxmlformats.org/officeDocument/2006/customXml" ds:itemID="{549D05E4-B920-4EDD-B603-7D683DD83EE3}">
-  <ds:schemaRefs>
-    <ds:schemaRef ds:uri="http://schemas.microsoft.com/sharepoint/v3/contenttype/forms"/>
-  </ds:schemaRefs>
-</ds:datastoreItem>
-</file>
-
-<file path=customXml/itemProps2.xml><?xml version="1.0" encoding="utf-8"?>
 <ds:datastoreItem xmlns:ds="http://schemas.openxmlformats.org/officeDocument/2006/customXml" ds:itemID="{C636A039-E833-413D-8685-09E14C12447F}">
   <ds:schemaRefs>
     <ds:schemaRef ds:uri="http://schemas.microsoft.com/office/2006/metadata/contentType"/>
@@ -18298,7 +18023,7 @@
 </ds:datastoreItem>
 </file>
 
-<file path=customXml/itemProps3.xml><?xml version="1.0" encoding="utf-8"?>
+<file path=customXml/itemProps2.xml><?xml version="1.0" encoding="utf-8"?>
 <ds:datastoreItem xmlns:ds="http://schemas.openxmlformats.org/officeDocument/2006/customXml" ds:itemID="{61CC26CC-3E9C-4D2F-BD69-8510C2378AA4}">
   <ds:schemaRefs>
     <ds:schemaRef ds:uri="http://schemas.microsoft.com/office/2006/metadata/properties"/>
@@ -18307,8 +18032,16 @@
 </ds:datastoreItem>
 </file>
 
+<file path=customXml/itemProps3.xml><?xml version="1.0" encoding="utf-8"?>
+<ds:datastoreItem xmlns:ds="http://schemas.openxmlformats.org/officeDocument/2006/customXml" ds:itemID="{549D05E4-B920-4EDD-B603-7D683DD83EE3}">
+  <ds:schemaRefs>
+    <ds:schemaRef ds:uri="http://schemas.microsoft.com/sharepoint/v3/contenttype/forms"/>
+  </ds:schemaRefs>
+</ds:datastoreItem>
+</file>
+
 <file path=customXml/itemProps4.xml><?xml version="1.0" encoding="utf-8"?>
-<ds:datastoreItem xmlns:ds="http://schemas.openxmlformats.org/officeDocument/2006/customXml" ds:itemID="{149EB61D-B9A8-B04C-A10F-A58E669FD2BF}">
+<ds:datastoreItem xmlns:ds="http://schemas.openxmlformats.org/officeDocument/2006/customXml" ds:itemID="{0B2DD0DD-E07C-BF4B-BB36-7D0667663C26}">
   <ds:schemaRefs>
     <ds:schemaRef ds:uri="http://schemas.openxmlformats.org/officeDocument/2006/bibliography"/>
   </ds:schemaRefs>

</xml_diff>